<commit_message>
docs: update baseline 03
</commit_message>
<xml_diff>
--- a/Línea Base/TPC/Línea Base 03/Diseño/TPC-DEUI.docx
+++ b/Línea Base/TPC/Línea Base 03/Diseño/TPC-DEUI.docx
@@ -5,6 +5,7 @@
     <w:p>
       <w:pPr>
         <w:spacing w:after="200" w:before="200" w:lineRule="auto"/>
+        <w:ind w:left="0" w:firstLine="0"/>
         <w:rPr>
           <w:rFonts w:ascii="IBM Plex Serif" w:cs="IBM Plex Serif" w:eastAsia="IBM Plex Serif" w:hAnsi="IBM Plex Serif"/>
           <w:b w:val="1"/>
@@ -19,6 +20,7 @@
     <w:p>
       <w:pPr>
         <w:spacing w:after="200" w:before="200" w:lineRule="auto"/>
+        <w:ind w:left="0" w:firstLine="0"/>
         <w:jc w:val="center"/>
         <w:rPr>
           <w:rFonts w:ascii="IBM Plex Serif" w:cs="IBM Plex Serif" w:eastAsia="IBM Plex Serif" w:hAnsi="IBM Plex Serif"/>
@@ -37,45 +39,25 @@
         <w:br w:type="textWrapping"/>
         <w:t xml:space="preserve">E.P. de Ingeniería de Software</w:t>
       </w:r>
-    </w:p>
-    <w:p>
-      <w:pPr>
-        <w:spacing w:after="200" w:before="200" w:lineRule="auto"/>
-        <w:rPr>
-          <w:rFonts w:ascii="IBM Plex Serif" w:cs="IBM Plex Serif" w:eastAsia="IBM Plex Serif" w:hAnsi="IBM Plex Serif"/>
-          <w:b w:val="1"/>
-        </w:rPr>
-      </w:pPr>
-      <w:r>
-        <w:rPr>
-          <w:rtl w:val="0"/>
-        </w:rPr>
-      </w:r>
-    </w:p>
-    <w:p>
-      <w:pPr>
-        <w:spacing w:after="200" w:before="200" w:line="480" w:lineRule="auto"/>
-        <w:jc w:val="center"/>
-        <w:rPr>
-          <w:rFonts w:ascii="IBM Plex Serif" w:cs="IBM Plex Serif" w:eastAsia="IBM Plex Serif" w:hAnsi="IBM Plex Serif"/>
-          <w:b w:val="1"/>
-        </w:rPr>
-      </w:pPr>
-      <w:r>
-        <w:rPr>
-          <w:rFonts w:ascii="IBM Plex Serif" w:cs="IBM Plex Serif" w:eastAsia="IBM Plex Serif" w:hAnsi="IBM Plex Serif"/>
-          <w:b w:val="1"/>
-        </w:rPr>
+      <w:r>
         <w:drawing>
-          <wp:inline distB="114300" distT="114300" distL="114300" distR="114300">
+          <wp:anchor allowOverlap="1" behindDoc="0" distB="114300" distT="114300" distL="114300" distR="114300" hidden="0" layoutInCell="1" locked="0" relativeHeight="0" simplePos="0">
+            <wp:simplePos x="0" y="0"/>
+            <wp:positionH relativeFrom="column">
+              <wp:posOffset>1889125</wp:posOffset>
+            </wp:positionH>
+            <wp:positionV relativeFrom="paragraph">
+              <wp:posOffset>1146175</wp:posOffset>
+            </wp:positionV>
             <wp:extent cx="1968600" cy="2458707"/>
             <wp:effectExtent b="0" l="0" r="0" t="0"/>
-            <wp:docPr id="1" name="image2.png"/>
+            <wp:wrapSquare wrapText="bothSides" distB="114300" distT="114300" distL="114300" distR="114300"/>
+            <wp:docPr id="2" name="image1.png"/>
             <a:graphic>
               <a:graphicData uri="http://schemas.openxmlformats.org/drawingml/2006/picture">
                 <pic:pic>
                   <pic:nvPicPr>
-                    <pic:cNvPr id="0" name="image2.png"/>
+                    <pic:cNvPr id="0" name="image1.png"/>
                     <pic:cNvPicPr preferRelativeResize="0"/>
                   </pic:nvPicPr>
                   <pic:blipFill>
@@ -96,18 +78,101 @@
                 </pic:pic>
               </a:graphicData>
             </a:graphic>
-          </wp:inline>
+          </wp:anchor>
         </w:drawing>
       </w:r>
-      <w:r>
-        <w:rPr>
-          <w:rtl w:val="0"/>
-        </w:rPr>
-      </w:r>
     </w:p>
     <w:p>
       <w:pPr>
         <w:spacing w:after="200" w:before="200" w:lineRule="auto"/>
+        <w:rPr>
+          <w:rFonts w:ascii="IBM Plex Serif" w:cs="IBM Plex Serif" w:eastAsia="IBM Plex Serif" w:hAnsi="IBM Plex Serif"/>
+          <w:b w:val="1"/>
+        </w:rPr>
+      </w:pPr>
+      <w:r>
+        <w:rPr>
+          <w:rtl w:val="0"/>
+        </w:rPr>
+      </w:r>
+    </w:p>
+    <w:p>
+      <w:pPr>
+        <w:spacing w:after="200" w:before="200" w:line="480" w:lineRule="auto"/>
+        <w:jc w:val="center"/>
+        <w:rPr>
+          <w:b w:val="1"/>
+        </w:rPr>
+      </w:pPr>
+      <w:r>
+        <w:rPr>
+          <w:rtl w:val="0"/>
+        </w:rPr>
+      </w:r>
+    </w:p>
+    <w:p>
+      <w:pPr>
+        <w:spacing w:after="200" w:before="200" w:line="480" w:lineRule="auto"/>
+        <w:jc w:val="center"/>
+        <w:rPr>
+          <w:b w:val="1"/>
+        </w:rPr>
+      </w:pPr>
+      <w:r>
+        <w:rPr>
+          <w:rtl w:val="0"/>
+        </w:rPr>
+      </w:r>
+    </w:p>
+    <w:p>
+      <w:pPr>
+        <w:spacing w:after="200" w:before="200" w:line="480" w:lineRule="auto"/>
+        <w:jc w:val="center"/>
+        <w:rPr>
+          <w:b w:val="1"/>
+        </w:rPr>
+      </w:pPr>
+      <w:r>
+        <w:rPr>
+          <w:rtl w:val="0"/>
+        </w:rPr>
+      </w:r>
+    </w:p>
+    <w:p>
+      <w:pPr>
+        <w:spacing w:after="200" w:before="200" w:line="480" w:lineRule="auto"/>
+        <w:jc w:val="center"/>
+        <w:rPr>
+          <w:b w:val="1"/>
+        </w:rPr>
+      </w:pPr>
+      <w:r>
+        <w:rPr>
+          <w:rtl w:val="0"/>
+        </w:rPr>
+      </w:r>
+    </w:p>
+    <w:p>
+      <w:pPr>
+        <w:spacing w:after="200" w:before="200" w:line="480" w:lineRule="auto"/>
+        <w:ind w:left="0" w:firstLine="0"/>
+        <w:jc w:val="left"/>
+        <w:rPr>
+          <w:b w:val="1"/>
+        </w:rPr>
+      </w:pPr>
+      <w:r>
+        <w:rPr>
+          <w:b w:val="1"/>
+          <w:rtl w:val="0"/>
+        </w:rPr>
+        <w:br w:type="textWrapping"/>
+      </w:r>
+    </w:p>
+    <w:p>
+      <w:pPr>
+        <w:spacing w:after="200" w:before="200" w:lineRule="auto"/>
+        <w:ind w:left="0" w:firstLine="0"/>
         <w:jc w:val="center"/>
         <w:rPr>
           <w:rFonts w:ascii="IBM Plex Serif" w:cs="IBM Plex Serif" w:eastAsia="IBM Plex Serif" w:hAnsi="IBM Plex Serif"/>
@@ -144,12 +209,21 @@
         </w:rPr>
         <w:t xml:space="preserve">: Documento de Especificación de UI para TPC</w:t>
         <w:br w:type="textWrapping"/>
-        <w:t xml:space="preserve">Versión 1.0a</w:t>
-      </w:r>
-      <w:r>
-        <w:rPr>
-          <w:rFonts w:ascii="IBM Plex Serif" w:cs="IBM Plex Serif" w:eastAsia="IBM Plex Serif" w:hAnsi="IBM Plex Serif"/>
+        <w:t xml:space="preserve">Versión 1.</w:t>
+      </w:r>
+      <w:r>
+        <w:rPr>
           <w:b w:val="1"/>
+          <w:sz w:val="24"/>
+          <w:szCs w:val="24"/>
+          <w:rtl w:val="0"/>
+        </w:rPr>
+        <w:t xml:space="preserve">1.</w:t>
+      </w:r>
+      <w:r>
+        <w:rPr>
+          <w:rFonts w:ascii="IBM Plex Serif" w:cs="IBM Plex Serif" w:eastAsia="IBM Plex Serif" w:hAnsi="IBM Plex Serif"/>
+          <w:b w:val="1"/>
           <w:rtl w:val="0"/>
         </w:rPr>
         <w:br w:type="textWrapping"/>
@@ -158,6 +232,7 @@
     <w:p>
       <w:pPr>
         <w:spacing w:after="200" w:before="200" w:lineRule="auto"/>
+        <w:ind w:left="0" w:firstLine="0"/>
         <w:jc w:val="center"/>
         <w:rPr>
           <w:rFonts w:ascii="IBM Plex Serif" w:cs="IBM Plex Serif" w:eastAsia="IBM Plex Serif" w:hAnsi="IBM Plex Serif"/>
@@ -171,11 +246,13 @@
           <w:rtl w:val="0"/>
         </w:rPr>
         <w:t xml:space="preserve">Preparado por</w:t>
+        <w:br w:type="textWrapping"/>
       </w:r>
     </w:p>
     <w:p>
       <w:pPr>
         <w:spacing w:after="200" w:lineRule="auto"/>
+        <w:ind w:left="0" w:firstLine="0"/>
         <w:jc w:val="center"/>
         <w:rPr>
           <w:rFonts w:ascii="IBM Plex Serif" w:cs="IBM Plex Serif" w:eastAsia="IBM Plex Serif" w:hAnsi="IBM Plex Serif"/>
@@ -239,84 +316,78 @@
     </w:p>
     <w:p>
       <w:pPr>
+        <w:ind w:left="0" w:firstLine="0"/>
+        <w:rPr/>
+      </w:pPr>
+      <w:r>
+        <w:rPr>
+          <w:rtl w:val="0"/>
+        </w:rPr>
+      </w:r>
+    </w:p>
+    <w:p>
+      <w:pPr>
+        <w:ind w:left="0" w:firstLine="0"/>
         <w:jc w:val="center"/>
         <w:rPr>
-          <w:rFonts w:ascii="IBM Plex Serif" w:cs="IBM Plex Serif" w:eastAsia="IBM Plex Serif" w:hAnsi="IBM Plex Serif"/>
-          <w:b w:val="1"/>
-        </w:rPr>
-      </w:pPr>
-      <w:r>
-        <w:rPr>
-          <w:rFonts w:ascii="IBM Plex Serif" w:cs="IBM Plex Serif" w:eastAsia="IBM Plex Serif" w:hAnsi="IBM Plex Serif"/>
-          <w:b w:val="1"/>
-          <w:rtl w:val="0"/>
-        </w:rPr>
-        <w:t xml:space="preserve">mAI</w:t>
-      </w:r>
-    </w:p>
-    <w:p>
-      <w:pPr>
+          <w:rFonts w:ascii="IBM Plex Serif Medium" w:cs="IBM Plex Serif Medium" w:eastAsia="IBM Plex Serif Medium" w:hAnsi="IBM Plex Serif Medium"/>
+        </w:rPr>
+      </w:pPr>
+      <w:r>
+        <w:rPr>
+          <w:rFonts w:ascii="IBM Plex Serif Medium" w:cs="IBM Plex Serif Medium" w:eastAsia="IBM Plex Serif Medium" w:hAnsi="IBM Plex Serif Medium"/>
+          <w:rtl w:val="0"/>
+        </w:rPr>
+        <w:t xml:space="preserve">23 de mayo de 2024</w:t>
+      </w:r>
+    </w:p>
+    <w:p>
+      <w:pPr>
+        <w:rPr/>
+      </w:pPr>
+      <w:r>
+        <w:rPr>
+          <w:rtl w:val="0"/>
+        </w:rPr>
+      </w:r>
+    </w:p>
+    <w:p>
+      <w:pPr>
+        <w:spacing w:after="200" w:before="200" w:lineRule="auto"/>
+        <w:ind w:left="0" w:firstLine="0"/>
         <w:jc w:val="center"/>
         <w:rPr/>
       </w:pPr>
       <w:r>
         <w:rPr>
-          <w:rtl w:val="0"/>
-        </w:rPr>
-      </w:r>
-    </w:p>
-    <w:p>
-      <w:pPr>
+          <w:rFonts w:ascii="IBM Plex Serif" w:cs="IBM Plex Serif" w:eastAsia="IBM Plex Serif" w:hAnsi="IBM Plex Serif"/>
+          <w:b w:val="1"/>
+          <w:sz w:val="34"/>
+          <w:szCs w:val="34"/>
+          <w:rtl w:val="0"/>
+        </w:rPr>
+        <w:t xml:space="preserve">Documento de Especificación de UI para TPC</w:t>
+        <w:br w:type="textWrapping"/>
+      </w:r>
+      <w:r>
+        <w:rPr>
+          <w:rFonts w:ascii="IBM Plex Serif" w:cs="IBM Plex Serif" w:eastAsia="IBM Plex Serif" w:hAnsi="IBM Plex Serif"/>
+          <w:rtl w:val="0"/>
+        </w:rPr>
+        <w:t xml:space="preserve">Tabla de contenidos</w:t>
+      </w:r>
+      <w:r>
+        <w:rPr>
+          <w:rtl w:val="0"/>
+        </w:rPr>
+      </w:r>
+    </w:p>
+    <w:p>
+      <w:pPr>
+        <w:spacing w:after="200" w:before="200" w:lineRule="auto"/>
+        <w:jc w:val="center"/>
         <w:rPr/>
       </w:pPr>
-      <w:r>
-        <w:rPr>
-          <w:rtl w:val="0"/>
-        </w:rPr>
-      </w:r>
-    </w:p>
-    <w:p>
-      <w:pPr>
-        <w:jc w:val="center"/>
-        <w:rPr>
-          <w:rFonts w:ascii="IBM Plex Serif Medium" w:cs="IBM Plex Serif Medium" w:eastAsia="IBM Plex Serif Medium" w:hAnsi="IBM Plex Serif Medium"/>
-        </w:rPr>
-      </w:pPr>
-      <w:r>
-        <w:rPr>
-          <w:rFonts w:ascii="IBM Plex Serif Medium" w:cs="IBM Plex Serif Medium" w:eastAsia="IBM Plex Serif Medium" w:hAnsi="IBM Plex Serif Medium"/>
-          <w:rtl w:val="0"/>
-        </w:rPr>
-        <w:t xml:space="preserve">23 de mayo de 2024</w:t>
-      </w:r>
-    </w:p>
-    <w:p>
-      <w:pPr>
-        <w:rPr/>
-      </w:pPr>
-      <w:r>
-        <w:rPr>
-          <w:rtl w:val="0"/>
-        </w:rPr>
-      </w:r>
-    </w:p>
-    <w:p>
-      <w:pPr>
-        <w:spacing w:after="200" w:before="200" w:lineRule="auto"/>
-        <w:rPr>
-          <w:rFonts w:ascii="IBM Plex Serif Medium" w:cs="IBM Plex Serif Medium" w:eastAsia="IBM Plex Serif Medium" w:hAnsi="IBM Plex Serif Medium"/>
-        </w:rPr>
-      </w:pPr>
-      <w:r>
-        <w:rPr>
-          <w:rFonts w:ascii="IBM Plex Serif" w:cs="IBM Plex Serif" w:eastAsia="IBM Plex Serif" w:hAnsi="IBM Plex Serif"/>
-          <w:b w:val="1"/>
-          <w:sz w:val="24"/>
-          <w:szCs w:val="24"/>
-          <w:rtl w:val="0"/>
-        </w:rPr>
-        <w:t xml:space="preserve">Tabla de contenidos</w:t>
-      </w:r>
       <w:r>
         <w:rPr>
           <w:rtl w:val="0"/>
@@ -335,13 +406,22 @@
           <w:pPr>
             <w:widowControl w:val="0"/>
             <w:tabs>
-              <w:tab w:val="right" w:leader="none" w:pos="9025.511811023624"/>
+              <w:tab w:val="right" w:leader="none" w:pos="12000"/>
             </w:tabs>
             <w:spacing w:before="60" w:line="240" w:lineRule="auto"/>
+            <w:ind w:firstLine="0"/>
+            <w:jc w:val="left"/>
             <w:rPr>
-              <w:rFonts w:ascii="IBM Plex Serif" w:cs="IBM Plex Serif" w:eastAsia="IBM Plex Serif" w:hAnsi="IBM Plex Serif"/>
+              <w:b w:val="1"/>
+              <w:i w:val="0"/>
+              <w:smallCaps w:val="0"/>
+              <w:strike w:val="0"/>
               <w:color w:val="000000"/>
+              <w:sz w:val="22"/>
+              <w:szCs w:val="22"/>
               <w:u w:val="none"/>
+              <w:shd w:fill="auto" w:val="clear"/>
+              <w:vertAlign w:val="baseline"/>
             </w:rPr>
           </w:pPr>
           <w:r>
@@ -352,30 +432,23 @@
           <w:hyperlink w:anchor="_s9b7lzlhzzle">
             <w:r>
               <w:rPr>
-                <w:rFonts w:ascii="IBM Plex Serif" w:cs="IBM Plex Serif" w:eastAsia="IBM Plex Serif" w:hAnsi="IBM Plex Serif"/>
+                <w:b w:val="1"/>
+                <w:i w:val="0"/>
+                <w:smallCaps w:val="0"/>
+                <w:strike w:val="0"/>
                 <w:color w:val="000000"/>
+                <w:sz w:val="22"/>
+                <w:szCs w:val="22"/>
                 <w:u w:val="none"/>
+                <w:shd w:fill="auto" w:val="clear"/>
+                <w:vertAlign w:val="baseline"/>
                 <w:rtl w:val="0"/>
               </w:rPr>
-              <w:t xml:space="preserve">Introducción</w:t>
+              <w:t xml:space="preserve">1. Introducción</w:t>
               <w:tab/>
+              <w:t xml:space="preserve">4</w:t>
             </w:r>
           </w:hyperlink>
-          <w:r>
-            <w:fldChar w:fldCharType="begin"/>
-            <w:instrText xml:space="preserve"> PAGEREF _s9b7lzlhzzle \h </w:instrText>
-            <w:fldChar w:fldCharType="separate"/>
-          </w:r>
-          <w:r>
-            <w:rPr>
-              <w:rFonts w:ascii="IBM Plex Serif" w:cs="IBM Plex Serif" w:eastAsia="IBM Plex Serif" w:hAnsi="IBM Plex Serif"/>
-              <w:rtl w:val="0"/>
-            </w:rPr>
-            <w:t xml:space="preserve">4</w:t>
-          </w:r>
-          <w:r>
-            <w:fldChar w:fldCharType="end"/>
-          </w:r>
           <w:r>
             <w:rPr>
               <w:rtl w:val="0"/>
@@ -386,43 +459,44 @@
           <w:pPr>
             <w:widowControl w:val="0"/>
             <w:tabs>
-              <w:tab w:val="right" w:leader="none" w:pos="9025.511811023624"/>
+              <w:tab w:val="right" w:leader="none" w:pos="12000"/>
             </w:tabs>
             <w:spacing w:before="60" w:line="240" w:lineRule="auto"/>
             <w:ind w:left="360" w:firstLine="0"/>
+            <w:jc w:val="left"/>
             <w:rPr>
-              <w:rFonts w:ascii="IBM Plex Serif" w:cs="IBM Plex Serif" w:eastAsia="IBM Plex Serif" w:hAnsi="IBM Plex Serif"/>
+              <w:b w:val="1"/>
+              <w:i w:val="0"/>
+              <w:smallCaps w:val="0"/>
+              <w:strike w:val="0"/>
               <w:color w:val="000000"/>
+              <w:sz w:val="22"/>
+              <w:szCs w:val="22"/>
               <w:u w:val="none"/>
+              <w:shd w:fill="auto" w:val="clear"/>
+              <w:vertAlign w:val="baseline"/>
             </w:rPr>
           </w:pPr>
           <w:hyperlink w:anchor="_15kkje6jhi3q">
             <w:r>
               <w:rPr>
-                <w:rFonts w:ascii="IBM Plex Serif" w:cs="IBM Plex Serif" w:eastAsia="IBM Plex Serif" w:hAnsi="IBM Plex Serif"/>
+                <w:b w:val="1"/>
+                <w:i w:val="0"/>
+                <w:smallCaps w:val="0"/>
+                <w:strike w:val="0"/>
                 <w:color w:val="000000"/>
+                <w:sz w:val="22"/>
+                <w:szCs w:val="22"/>
                 <w:u w:val="none"/>
+                <w:shd w:fill="auto" w:val="clear"/>
+                <w:vertAlign w:val="baseline"/>
                 <w:rtl w:val="0"/>
               </w:rPr>
-              <w:t xml:space="preserve">Propósito del documento</w:t>
+              <w:t xml:space="preserve">1.1. Propósito del documento</w:t>
               <w:tab/>
+              <w:t xml:space="preserve">4</w:t>
             </w:r>
           </w:hyperlink>
-          <w:r>
-            <w:fldChar w:fldCharType="begin"/>
-            <w:instrText xml:space="preserve"> PAGEREF _15kkje6jhi3q \h </w:instrText>
-            <w:fldChar w:fldCharType="separate"/>
-          </w:r>
-          <w:r>
-            <w:rPr>
-              <w:rFonts w:ascii="IBM Plex Serif" w:cs="IBM Plex Serif" w:eastAsia="IBM Plex Serif" w:hAnsi="IBM Plex Serif"/>
-              <w:rtl w:val="0"/>
-            </w:rPr>
-            <w:t xml:space="preserve">4</w:t>
-          </w:r>
-          <w:r>
-            <w:fldChar w:fldCharType="end"/>
-          </w:r>
           <w:r>
             <w:rPr>
               <w:rtl w:val="0"/>
@@ -433,53 +507,44 @@
           <w:pPr>
             <w:widowControl w:val="0"/>
             <w:tabs>
-              <w:tab w:val="right" w:leader="none" w:pos="9025.511811023624"/>
+              <w:tab w:val="right" w:leader="none" w:pos="12000"/>
             </w:tabs>
             <w:spacing w:before="60" w:line="240" w:lineRule="auto"/>
-            <w:ind w:left="720" w:firstLine="0"/>
+            <w:ind w:left="360" w:firstLine="0"/>
+            <w:jc w:val="left"/>
             <w:rPr>
-              <w:rFonts w:ascii="IBM Plex Serif" w:cs="IBM Plex Serif" w:eastAsia="IBM Plex Serif" w:hAnsi="IBM Plex Serif"/>
+              <w:b w:val="1"/>
+              <w:i w:val="0"/>
+              <w:smallCaps w:val="0"/>
+              <w:strike w:val="0"/>
               <w:color w:val="000000"/>
+              <w:sz w:val="22"/>
+              <w:szCs w:val="22"/>
               <w:u w:val="none"/>
+              <w:shd w:fill="auto" w:val="clear"/>
+              <w:vertAlign w:val="baseline"/>
             </w:rPr>
           </w:pPr>
-          <w:hyperlink w:anchor="_do5a9al3j0ym">
+          <w:hyperlink w:anchor="_w21u3l11amil">
             <w:r>
               <w:rPr>
-                <w:rFonts w:ascii="IBM Plex Serif" w:cs="IBM Plex Serif" w:eastAsia="IBM Plex Serif" w:hAnsi="IBM Plex Serif"/>
+                <w:b w:val="1"/>
+                <w:i w:val="0"/>
+                <w:smallCaps w:val="0"/>
+                <w:strike w:val="0"/>
                 <w:color w:val="000000"/>
+                <w:sz w:val="22"/>
+                <w:szCs w:val="22"/>
                 <w:u w:val="none"/>
+                <w:shd w:fill="auto" w:val="clear"/>
+                <w:vertAlign w:val="baseline"/>
                 <w:rtl w:val="0"/>
               </w:rPr>
-              <w:t xml:space="preserve">Módulo 1. Notificaciones de Sitios</w:t>
+              <w:t xml:space="preserve">1.2. Descripción del producto</w:t>
+              <w:tab/>
+              <w:t xml:space="preserve">4</w:t>
             </w:r>
           </w:hyperlink>
-          <w:hyperlink w:anchor="_6ejvpan3vgr6">
-            <w:r>
-              <w:rPr>
-                <w:rFonts w:ascii="IBM Plex Serif" w:cs="IBM Plex Serif" w:eastAsia="IBM Plex Serif" w:hAnsi="IBM Plex Serif"/>
-                <w:color w:val="000000"/>
-                <w:u w:val="none"/>
-                <w:rtl w:val="0"/>
-              </w:rPr>
-              <w:tab/>
-            </w:r>
-          </w:hyperlink>
-          <w:r>
-            <w:fldChar w:fldCharType="begin"/>
-            <w:instrText xml:space="preserve"> PAGEREF _6ejvpan3vgr6 \h </w:instrText>
-            <w:fldChar w:fldCharType="separate"/>
-          </w:r>
-          <w:r>
-            <w:rPr>
-              <w:rFonts w:ascii="IBM Plex Serif" w:cs="IBM Plex Serif" w:eastAsia="IBM Plex Serif" w:hAnsi="IBM Plex Serif"/>
-              <w:rtl w:val="0"/>
-            </w:rPr>
-            <w:t xml:space="preserve">4</w:t>
-          </w:r>
-          <w:r>
-            <w:fldChar w:fldCharType="end"/>
-          </w:r>
           <w:r>
             <w:rPr>
               <w:rtl w:val="0"/>
@@ -490,43 +555,44 @@
           <w:pPr>
             <w:widowControl w:val="0"/>
             <w:tabs>
-              <w:tab w:val="right" w:leader="none" w:pos="9025.511811023624"/>
+              <w:tab w:val="right" w:leader="none" w:pos="12000"/>
             </w:tabs>
             <w:spacing w:before="60" w:line="240" w:lineRule="auto"/>
-            <w:ind w:left="720" w:firstLine="0"/>
+            <w:ind w:left="720"/>
+            <w:jc w:val="left"/>
             <w:rPr>
-              <w:rFonts w:ascii="IBM Plex Serif" w:cs="IBM Plex Serif" w:eastAsia="IBM Plex Serif" w:hAnsi="IBM Plex Serif"/>
+              <w:b w:val="1"/>
+              <w:i w:val="0"/>
+              <w:smallCaps w:val="0"/>
+              <w:strike w:val="0"/>
               <w:color w:val="000000"/>
+              <w:sz w:val="22"/>
+              <w:szCs w:val="22"/>
               <w:u w:val="none"/>
+              <w:shd w:fill="auto" w:val="clear"/>
+              <w:vertAlign w:val="baseline"/>
             </w:rPr>
           </w:pPr>
-          <w:hyperlink w:anchor="_evh8kuywxyng">
+          <w:hyperlink w:anchor="_do5a9al3j0ym">
             <w:r>
               <w:rPr>
-                <w:rFonts w:ascii="IBM Plex Serif" w:cs="IBM Plex Serif" w:eastAsia="IBM Plex Serif" w:hAnsi="IBM Plex Serif"/>
+                <w:b w:val="1"/>
+                <w:i w:val="0"/>
+                <w:smallCaps w:val="0"/>
+                <w:strike w:val="0"/>
                 <w:color w:val="000000"/>
+                <w:sz w:val="22"/>
+                <w:szCs w:val="22"/>
                 <w:u w:val="none"/>
+                <w:shd w:fill="auto" w:val="clear"/>
+                <w:vertAlign w:val="baseline"/>
                 <w:rtl w:val="0"/>
               </w:rPr>
-              <w:t xml:space="preserve">Módulo 2. Asistente de Redacción</w:t>
+              <w:t xml:space="preserve">1.2.1. Módulo 1. Notificaciones de Sitios</w:t>
               <w:tab/>
+              <w:t xml:space="preserve">4</w:t>
             </w:r>
           </w:hyperlink>
-          <w:r>
-            <w:fldChar w:fldCharType="begin"/>
-            <w:instrText xml:space="preserve"> PAGEREF _evh8kuywxyng \h </w:instrText>
-            <w:fldChar w:fldCharType="separate"/>
-          </w:r>
-          <w:r>
-            <w:rPr>
-              <w:rFonts w:ascii="IBM Plex Serif" w:cs="IBM Plex Serif" w:eastAsia="IBM Plex Serif" w:hAnsi="IBM Plex Serif"/>
-              <w:rtl w:val="0"/>
-            </w:rPr>
-            <w:t xml:space="preserve">4</w:t>
-          </w:r>
-          <w:r>
-            <w:fldChar w:fldCharType="end"/>
-          </w:r>
           <w:r>
             <w:rPr>
               <w:rtl w:val="0"/>
@@ -537,43 +603,44 @@
           <w:pPr>
             <w:widowControl w:val="0"/>
             <w:tabs>
-              <w:tab w:val="right" w:leader="none" w:pos="9025.511811023624"/>
+              <w:tab w:val="right" w:leader="none" w:pos="12000"/>
             </w:tabs>
             <w:spacing w:before="60" w:line="240" w:lineRule="auto"/>
-            <w:ind w:left="720" w:firstLine="0"/>
+            <w:ind w:left="720"/>
+            <w:jc w:val="left"/>
             <w:rPr>
-              <w:rFonts w:ascii="IBM Plex Serif" w:cs="IBM Plex Serif" w:eastAsia="IBM Plex Serif" w:hAnsi="IBM Plex Serif"/>
+              <w:b w:val="1"/>
+              <w:i w:val="0"/>
+              <w:smallCaps w:val="0"/>
+              <w:strike w:val="0"/>
               <w:color w:val="000000"/>
+              <w:sz w:val="22"/>
+              <w:szCs w:val="22"/>
               <w:u w:val="none"/>
+              <w:shd w:fill="auto" w:val="clear"/>
+              <w:vertAlign w:val="baseline"/>
             </w:rPr>
           </w:pPr>
-          <w:hyperlink w:anchor="_xqbu86agx57t">
+          <w:hyperlink w:anchor="_evh8kuywxyng">
             <w:r>
               <w:rPr>
-                <w:rFonts w:ascii="IBM Plex Serif" w:cs="IBM Plex Serif" w:eastAsia="IBM Plex Serif" w:hAnsi="IBM Plex Serif"/>
+                <w:b w:val="1"/>
+                <w:i w:val="0"/>
+                <w:smallCaps w:val="0"/>
+                <w:strike w:val="0"/>
                 <w:color w:val="000000"/>
+                <w:sz w:val="22"/>
+                <w:szCs w:val="22"/>
                 <w:u w:val="none"/>
+                <w:shd w:fill="auto" w:val="clear"/>
+                <w:vertAlign w:val="baseline"/>
                 <w:rtl w:val="0"/>
               </w:rPr>
-              <w:t xml:space="preserve">Módulo 3. Acciones Cíclicas</w:t>
+              <w:t xml:space="preserve">1.2.2. Módulo 2. Asistente de Redacción</w:t>
               <w:tab/>
+              <w:t xml:space="preserve">4</w:t>
             </w:r>
           </w:hyperlink>
-          <w:r>
-            <w:fldChar w:fldCharType="begin"/>
-            <w:instrText xml:space="preserve"> PAGEREF _xqbu86agx57t \h </w:instrText>
-            <w:fldChar w:fldCharType="separate"/>
-          </w:r>
-          <w:r>
-            <w:rPr>
-              <w:rFonts w:ascii="IBM Plex Serif" w:cs="IBM Plex Serif" w:eastAsia="IBM Plex Serif" w:hAnsi="IBM Plex Serif"/>
-              <w:rtl w:val="0"/>
-            </w:rPr>
-            <w:t xml:space="preserve">4</w:t>
-          </w:r>
-          <w:r>
-            <w:fldChar w:fldCharType="end"/>
-          </w:r>
           <w:r>
             <w:rPr>
               <w:rtl w:val="0"/>
@@ -584,43 +651,44 @@
           <w:pPr>
             <w:widowControl w:val="0"/>
             <w:tabs>
-              <w:tab w:val="right" w:leader="none" w:pos="9025.511811023624"/>
+              <w:tab w:val="right" w:leader="none" w:pos="12000"/>
             </w:tabs>
             <w:spacing w:before="60" w:line="240" w:lineRule="auto"/>
-            <w:ind w:left="360" w:firstLine="0"/>
+            <w:ind w:left="720"/>
+            <w:jc w:val="left"/>
             <w:rPr>
-              <w:rFonts w:ascii="IBM Plex Serif" w:cs="IBM Plex Serif" w:eastAsia="IBM Plex Serif" w:hAnsi="IBM Plex Serif"/>
+              <w:b w:val="1"/>
+              <w:i w:val="0"/>
+              <w:smallCaps w:val="0"/>
+              <w:strike w:val="0"/>
               <w:color w:val="000000"/>
+              <w:sz w:val="22"/>
+              <w:szCs w:val="22"/>
               <w:u w:val="none"/>
+              <w:shd w:fill="auto" w:val="clear"/>
+              <w:vertAlign w:val="baseline"/>
             </w:rPr>
           </w:pPr>
-          <w:hyperlink w:anchor="_f7mjodpc79gq">
+          <w:hyperlink w:anchor="_xqbu86agx57t">
             <w:r>
               <w:rPr>
-                <w:rFonts w:ascii="IBM Plex Serif" w:cs="IBM Plex Serif" w:eastAsia="IBM Plex Serif" w:hAnsi="IBM Plex Serif"/>
+                <w:b w:val="1"/>
+                <w:i w:val="0"/>
+                <w:smallCaps w:val="0"/>
+                <w:strike w:val="0"/>
                 <w:color w:val="000000"/>
+                <w:sz w:val="22"/>
+                <w:szCs w:val="22"/>
                 <w:u w:val="none"/>
+                <w:shd w:fill="auto" w:val="clear"/>
+                <w:vertAlign w:val="baseline"/>
                 <w:rtl w:val="0"/>
               </w:rPr>
-              <w:t xml:space="preserve">Entorno Operativo</w:t>
+              <w:t xml:space="preserve">1.2.3. Módulo 3. Acciones Cíclicas</w:t>
               <w:tab/>
+              <w:t xml:space="preserve">4</w:t>
             </w:r>
           </w:hyperlink>
-          <w:r>
-            <w:fldChar w:fldCharType="begin"/>
-            <w:instrText xml:space="preserve"> PAGEREF _f7mjodpc79gq \h </w:instrText>
-            <w:fldChar w:fldCharType="separate"/>
-          </w:r>
-          <w:r>
-            <w:rPr>
-              <w:rFonts w:ascii="IBM Plex Serif" w:cs="IBM Plex Serif" w:eastAsia="IBM Plex Serif" w:hAnsi="IBM Plex Serif"/>
-              <w:rtl w:val="0"/>
-            </w:rPr>
-            <w:t xml:space="preserve">4</w:t>
-          </w:r>
-          <w:r>
-            <w:fldChar w:fldCharType="end"/>
-          </w:r>
           <w:r>
             <w:rPr>
               <w:rtl w:val="0"/>
@@ -631,43 +699,44 @@
           <w:pPr>
             <w:widowControl w:val="0"/>
             <w:tabs>
-              <w:tab w:val="right" w:leader="none" w:pos="9025.511811023624"/>
+              <w:tab w:val="right" w:leader="none" w:pos="12000"/>
             </w:tabs>
             <w:spacing w:before="60" w:line="240" w:lineRule="auto"/>
             <w:ind w:left="360" w:firstLine="0"/>
+            <w:jc w:val="left"/>
             <w:rPr>
-              <w:rFonts w:ascii="IBM Plex Serif" w:cs="IBM Plex Serif" w:eastAsia="IBM Plex Serif" w:hAnsi="IBM Plex Serif"/>
+              <w:b w:val="1"/>
+              <w:i w:val="0"/>
+              <w:smallCaps w:val="0"/>
+              <w:strike w:val="0"/>
               <w:color w:val="000000"/>
+              <w:sz w:val="22"/>
+              <w:szCs w:val="22"/>
               <w:u w:val="none"/>
+              <w:shd w:fill="auto" w:val="clear"/>
+              <w:vertAlign w:val="baseline"/>
             </w:rPr>
           </w:pPr>
-          <w:hyperlink w:anchor="_ov5k715as4qu">
+          <w:hyperlink w:anchor="_f7mjodpc79gq">
             <w:r>
               <w:rPr>
-                <w:rFonts w:ascii="IBM Plex Serif" w:cs="IBM Plex Serif" w:eastAsia="IBM Plex Serif" w:hAnsi="IBM Plex Serif"/>
+                <w:b w:val="1"/>
+                <w:i w:val="0"/>
+                <w:smallCaps w:val="0"/>
+                <w:strike w:val="0"/>
                 <w:color w:val="000000"/>
+                <w:sz w:val="22"/>
+                <w:szCs w:val="22"/>
                 <w:u w:val="none"/>
+                <w:shd w:fill="auto" w:val="clear"/>
+                <w:vertAlign w:val="baseline"/>
                 <w:rtl w:val="0"/>
               </w:rPr>
-              <w:t xml:space="preserve">Referencias</w:t>
+              <w:t xml:space="preserve">1.3. Entorno Operativo</w:t>
               <w:tab/>
+              <w:t xml:space="preserve">5</w:t>
             </w:r>
           </w:hyperlink>
-          <w:r>
-            <w:fldChar w:fldCharType="begin"/>
-            <w:instrText xml:space="preserve"> PAGEREF _ov5k715as4qu \h </w:instrText>
-            <w:fldChar w:fldCharType="separate"/>
-          </w:r>
-          <w:r>
-            <w:rPr>
-              <w:rFonts w:ascii="IBM Plex Serif" w:cs="IBM Plex Serif" w:eastAsia="IBM Plex Serif" w:hAnsi="IBM Plex Serif"/>
-              <w:rtl w:val="0"/>
-            </w:rPr>
-            <w:t xml:space="preserve">5</w:t>
-          </w:r>
-          <w:r>
-            <w:fldChar w:fldCharType="end"/>
-          </w:r>
           <w:r>
             <w:rPr>
               <w:rtl w:val="0"/>
@@ -678,43 +747,44 @@
           <w:pPr>
             <w:widowControl w:val="0"/>
             <w:tabs>
-              <w:tab w:val="right" w:leader="none" w:pos="9025.511811023624"/>
+              <w:tab w:val="right" w:leader="none" w:pos="12000"/>
             </w:tabs>
             <w:spacing w:before="60" w:line="240" w:lineRule="auto"/>
-            <w:ind w:left="720" w:firstLine="0"/>
+            <w:ind w:left="360" w:firstLine="0"/>
+            <w:jc w:val="left"/>
             <w:rPr>
-              <w:rFonts w:ascii="IBM Plex Serif" w:cs="IBM Plex Serif" w:eastAsia="IBM Plex Serif" w:hAnsi="IBM Plex Serif"/>
+              <w:b w:val="1"/>
+              <w:i w:val="0"/>
+              <w:smallCaps w:val="0"/>
+              <w:strike w:val="0"/>
               <w:color w:val="000000"/>
+              <w:sz w:val="22"/>
+              <w:szCs w:val="22"/>
               <w:u w:val="none"/>
+              <w:shd w:fill="auto" w:val="clear"/>
+              <w:vertAlign w:val="baseline"/>
             </w:rPr>
           </w:pPr>
-          <w:hyperlink w:anchor="_kkrt73v7hzma">
+          <w:hyperlink w:anchor="_ov5k715as4qu">
             <w:r>
               <w:rPr>
-                <w:rFonts w:ascii="IBM Plex Serif" w:cs="IBM Plex Serif" w:eastAsia="IBM Plex Serif" w:hAnsi="IBM Plex Serif"/>
+                <w:b w:val="1"/>
+                <w:i w:val="0"/>
+                <w:smallCaps w:val="0"/>
+                <w:strike w:val="0"/>
                 <w:color w:val="000000"/>
+                <w:sz w:val="22"/>
+                <w:szCs w:val="22"/>
                 <w:u w:val="none"/>
+                <w:shd w:fill="auto" w:val="clear"/>
+                <w:vertAlign w:val="baseline"/>
                 <w:rtl w:val="0"/>
               </w:rPr>
-              <w:t xml:space="preserve">Guía de Estilo de Mantine</w:t>
+              <w:t xml:space="preserve">1.4. Referencias</w:t>
               <w:tab/>
+              <w:t xml:space="preserve">5</w:t>
             </w:r>
           </w:hyperlink>
-          <w:r>
-            <w:fldChar w:fldCharType="begin"/>
-            <w:instrText xml:space="preserve"> PAGEREF _kkrt73v7hzma \h </w:instrText>
-            <w:fldChar w:fldCharType="separate"/>
-          </w:r>
-          <w:r>
-            <w:rPr>
-              <w:rFonts w:ascii="IBM Plex Serif" w:cs="IBM Plex Serif" w:eastAsia="IBM Plex Serif" w:hAnsi="IBM Plex Serif"/>
-              <w:rtl w:val="0"/>
-            </w:rPr>
-            <w:t xml:space="preserve">5</w:t>
-          </w:r>
-          <w:r>
-            <w:fldChar w:fldCharType="end"/>
-          </w:r>
           <w:r>
             <w:rPr>
               <w:rtl w:val="0"/>
@@ -725,43 +795,44 @@
           <w:pPr>
             <w:widowControl w:val="0"/>
             <w:tabs>
-              <w:tab w:val="right" w:leader="none" w:pos="9025.511811023624"/>
+              <w:tab w:val="right" w:leader="none" w:pos="12000"/>
             </w:tabs>
             <w:spacing w:before="60" w:line="240" w:lineRule="auto"/>
-            <w:ind w:left="720" w:firstLine="0"/>
+            <w:ind w:left="720"/>
+            <w:jc w:val="left"/>
             <w:rPr>
-              <w:rFonts w:ascii="IBM Plex Serif" w:cs="IBM Plex Serif" w:eastAsia="IBM Plex Serif" w:hAnsi="IBM Plex Serif"/>
+              <w:b w:val="1"/>
+              <w:i w:val="0"/>
+              <w:smallCaps w:val="0"/>
+              <w:strike w:val="0"/>
               <w:color w:val="000000"/>
+              <w:sz w:val="22"/>
+              <w:szCs w:val="22"/>
               <w:u w:val="none"/>
+              <w:shd w:fill="auto" w:val="clear"/>
+              <w:vertAlign w:val="baseline"/>
             </w:rPr>
           </w:pPr>
-          <w:hyperlink w:anchor="_smoza34efpi3">
+          <w:hyperlink w:anchor="_kkrt73v7hzma">
             <w:r>
               <w:rPr>
-                <w:rFonts w:ascii="IBM Plex Serif" w:cs="IBM Plex Serif" w:eastAsia="IBM Plex Serif" w:hAnsi="IBM Plex Serif"/>
+                <w:b w:val="1"/>
+                <w:i w:val="0"/>
+                <w:smallCaps w:val="0"/>
+                <w:strike w:val="0"/>
                 <w:color w:val="000000"/>
+                <w:sz w:val="22"/>
+                <w:szCs w:val="22"/>
                 <w:u w:val="none"/>
+                <w:shd w:fill="auto" w:val="clear"/>
+                <w:vertAlign w:val="baseline"/>
                 <w:rtl w:val="0"/>
               </w:rPr>
-              <w:t xml:space="preserve">Buenas Prácticas de UX/UI</w:t>
+              <w:t xml:space="preserve">1.4.1. Guía de Estilo de Mantine</w:t>
               <w:tab/>
+              <w:t xml:space="preserve">5</w:t>
             </w:r>
           </w:hyperlink>
-          <w:r>
-            <w:fldChar w:fldCharType="begin"/>
-            <w:instrText xml:space="preserve"> PAGEREF _smoza34efpi3 \h </w:instrText>
-            <w:fldChar w:fldCharType="separate"/>
-          </w:r>
-          <w:r>
-            <w:rPr>
-              <w:rFonts w:ascii="IBM Plex Serif" w:cs="IBM Plex Serif" w:eastAsia="IBM Plex Serif" w:hAnsi="IBM Plex Serif"/>
-              <w:rtl w:val="0"/>
-            </w:rPr>
-            <w:t xml:space="preserve">5</w:t>
-          </w:r>
-          <w:r>
-            <w:fldChar w:fldCharType="end"/>
-          </w:r>
           <w:r>
             <w:rPr>
               <w:rtl w:val="0"/>
@@ -772,42 +843,44 @@
           <w:pPr>
             <w:widowControl w:val="0"/>
             <w:tabs>
-              <w:tab w:val="right" w:leader="none" w:pos="9025.511811023624"/>
+              <w:tab w:val="right" w:leader="none" w:pos="12000"/>
             </w:tabs>
             <w:spacing w:before="60" w:line="240" w:lineRule="auto"/>
+            <w:ind w:left="720"/>
+            <w:jc w:val="left"/>
             <w:rPr>
-              <w:rFonts w:ascii="IBM Plex Serif" w:cs="IBM Plex Serif" w:eastAsia="IBM Plex Serif" w:hAnsi="IBM Plex Serif"/>
+              <w:b w:val="1"/>
+              <w:i w:val="0"/>
+              <w:smallCaps w:val="0"/>
+              <w:strike w:val="0"/>
               <w:color w:val="000000"/>
+              <w:sz w:val="22"/>
+              <w:szCs w:val="22"/>
               <w:u w:val="none"/>
+              <w:shd w:fill="auto" w:val="clear"/>
+              <w:vertAlign w:val="baseline"/>
             </w:rPr>
           </w:pPr>
-          <w:hyperlink w:anchor="_srhsxled15s1">
+          <w:hyperlink w:anchor="_smoza34efpi3">
             <w:r>
               <w:rPr>
-                <w:rFonts w:ascii="IBM Plex Serif" w:cs="IBM Plex Serif" w:eastAsia="IBM Plex Serif" w:hAnsi="IBM Plex Serif"/>
+                <w:b w:val="1"/>
+                <w:i w:val="0"/>
+                <w:smallCaps w:val="0"/>
+                <w:strike w:val="0"/>
                 <w:color w:val="000000"/>
+                <w:sz w:val="22"/>
+                <w:szCs w:val="22"/>
                 <w:u w:val="none"/>
+                <w:shd w:fill="auto" w:val="clear"/>
+                <w:vertAlign w:val="baseline"/>
                 <w:rtl w:val="0"/>
               </w:rPr>
-              <w:t xml:space="preserve">Diagramas de interfaz</w:t>
+              <w:t xml:space="preserve">1.4.2. Buenas Prácticas de UX/UI</w:t>
               <w:tab/>
+              <w:t xml:space="preserve">5</w:t>
             </w:r>
           </w:hyperlink>
-          <w:r>
-            <w:fldChar w:fldCharType="begin"/>
-            <w:instrText xml:space="preserve"> PAGEREF _srhsxled15s1 \h </w:instrText>
-            <w:fldChar w:fldCharType="separate"/>
-          </w:r>
-          <w:r>
-            <w:rPr>
-              <w:rFonts w:ascii="IBM Plex Serif" w:cs="IBM Plex Serif" w:eastAsia="IBM Plex Serif" w:hAnsi="IBM Plex Serif"/>
-              <w:rtl w:val="0"/>
-            </w:rPr>
-            <w:t xml:space="preserve">5</w:t>
-          </w:r>
-          <w:r>
-            <w:fldChar w:fldCharType="end"/>
-          </w:r>
           <w:r>
             <w:rPr>
               <w:rtl w:val="0"/>
@@ -818,43 +891,44 @@
           <w:pPr>
             <w:widowControl w:val="0"/>
             <w:tabs>
-              <w:tab w:val="right" w:leader="none" w:pos="9025.511811023624"/>
+              <w:tab w:val="right" w:leader="none" w:pos="12000"/>
             </w:tabs>
             <w:spacing w:before="60" w:line="240" w:lineRule="auto"/>
-            <w:ind w:left="360" w:firstLine="0"/>
+            <w:ind w:firstLine="0"/>
+            <w:jc w:val="left"/>
             <w:rPr>
-              <w:rFonts w:ascii="IBM Plex Serif" w:cs="IBM Plex Serif" w:eastAsia="IBM Plex Serif" w:hAnsi="IBM Plex Serif"/>
+              <w:b w:val="1"/>
+              <w:i w:val="0"/>
+              <w:smallCaps w:val="0"/>
+              <w:strike w:val="0"/>
               <w:color w:val="000000"/>
+              <w:sz w:val="22"/>
+              <w:szCs w:val="22"/>
               <w:u w:val="none"/>
+              <w:shd w:fill="auto" w:val="clear"/>
+              <w:vertAlign w:val="baseline"/>
             </w:rPr>
           </w:pPr>
-          <w:hyperlink w:anchor="_hecte7mqp5jj">
+          <w:hyperlink w:anchor="_srhsxled15s1">
             <w:r>
               <w:rPr>
-                <w:rFonts w:ascii="IBM Plex Serif" w:cs="IBM Plex Serif" w:eastAsia="IBM Plex Serif" w:hAnsi="IBM Plex Serif"/>
+                <w:b w:val="1"/>
+                <w:i w:val="0"/>
+                <w:smallCaps w:val="0"/>
+                <w:strike w:val="0"/>
                 <w:color w:val="000000"/>
+                <w:sz w:val="22"/>
+                <w:szCs w:val="22"/>
                 <w:u w:val="none"/>
+                <w:shd w:fill="auto" w:val="clear"/>
+                <w:vertAlign w:val="baseline"/>
                 <w:rtl w:val="0"/>
               </w:rPr>
-              <w:t xml:space="preserve">Diagrama de Interfaz del Módulo 1: Sites Notifications</w:t>
+              <w:t xml:space="preserve">2. Diagramas de interfaz</w:t>
               <w:tab/>
+              <w:t xml:space="preserve">5</w:t>
             </w:r>
           </w:hyperlink>
-          <w:r>
-            <w:fldChar w:fldCharType="begin"/>
-            <w:instrText xml:space="preserve"> PAGEREF _hecte7mqp5jj \h </w:instrText>
-            <w:fldChar w:fldCharType="separate"/>
-          </w:r>
-          <w:r>
-            <w:rPr>
-              <w:rFonts w:ascii="IBM Plex Serif" w:cs="IBM Plex Serif" w:eastAsia="IBM Plex Serif" w:hAnsi="IBM Plex Serif"/>
-              <w:rtl w:val="0"/>
-            </w:rPr>
-            <w:t xml:space="preserve">5</w:t>
-          </w:r>
-          <w:r>
-            <w:fldChar w:fldCharType="end"/>
-          </w:r>
           <w:r>
             <w:rPr>
               <w:rtl w:val="0"/>
@@ -865,43 +939,44 @@
           <w:pPr>
             <w:widowControl w:val="0"/>
             <w:tabs>
-              <w:tab w:val="right" w:leader="none" w:pos="9025.511811023624"/>
+              <w:tab w:val="right" w:leader="none" w:pos="12000"/>
             </w:tabs>
             <w:spacing w:before="60" w:line="240" w:lineRule="auto"/>
             <w:ind w:left="360" w:firstLine="0"/>
+            <w:jc w:val="left"/>
             <w:rPr>
-              <w:rFonts w:ascii="IBM Plex Serif" w:cs="IBM Plex Serif" w:eastAsia="IBM Plex Serif" w:hAnsi="IBM Plex Serif"/>
+              <w:b w:val="1"/>
+              <w:i w:val="0"/>
+              <w:smallCaps w:val="0"/>
+              <w:strike w:val="0"/>
               <w:color w:val="000000"/>
+              <w:sz w:val="22"/>
+              <w:szCs w:val="22"/>
               <w:u w:val="none"/>
+              <w:shd w:fill="auto" w:val="clear"/>
+              <w:vertAlign w:val="baseline"/>
             </w:rPr>
           </w:pPr>
-          <w:hyperlink w:anchor="_c1373w3os15y">
+          <w:hyperlink w:anchor="_hecte7mqp5jj">
             <w:r>
               <w:rPr>
-                <w:rFonts w:ascii="IBM Plex Serif" w:cs="IBM Plex Serif" w:eastAsia="IBM Plex Serif" w:hAnsi="IBM Plex Serif"/>
+                <w:b w:val="1"/>
+                <w:i w:val="0"/>
+                <w:smallCaps w:val="0"/>
+                <w:strike w:val="0"/>
                 <w:color w:val="000000"/>
+                <w:sz w:val="22"/>
+                <w:szCs w:val="22"/>
                 <w:u w:val="none"/>
+                <w:shd w:fill="auto" w:val="clear"/>
+                <w:vertAlign w:val="baseline"/>
                 <w:rtl w:val="0"/>
               </w:rPr>
-              <w:t xml:space="preserve">Diagrama de Interfaz del Módulo 2: Asistente de Redacción</w:t>
+              <w:t xml:space="preserve">2.1. Diagrama de Interfaz del Módulo 1: Sites Notifications</w:t>
               <w:tab/>
+              <w:t xml:space="preserve">6</w:t>
             </w:r>
           </w:hyperlink>
-          <w:r>
-            <w:fldChar w:fldCharType="begin"/>
-            <w:instrText xml:space="preserve"> PAGEREF _c1373w3os15y \h </w:instrText>
-            <w:fldChar w:fldCharType="separate"/>
-          </w:r>
-          <w:r>
-            <w:rPr>
-              <w:rFonts w:ascii="IBM Plex Serif" w:cs="IBM Plex Serif" w:eastAsia="IBM Plex Serif" w:hAnsi="IBM Plex Serif"/>
-              <w:rtl w:val="0"/>
-            </w:rPr>
-            <w:t xml:space="preserve">6</w:t>
-          </w:r>
-          <w:r>
-            <w:fldChar w:fldCharType="end"/>
-          </w:r>
           <w:r>
             <w:rPr>
               <w:rtl w:val="0"/>
@@ -912,43 +987,111 @@
           <w:pPr>
             <w:widowControl w:val="0"/>
             <w:tabs>
-              <w:tab w:val="right" w:leader="none" w:pos="9025.511811023624"/>
+              <w:tab w:val="right" w:leader="none" w:pos="12000"/>
             </w:tabs>
             <w:spacing w:before="60" w:line="240" w:lineRule="auto"/>
             <w:ind w:left="360" w:firstLine="0"/>
+            <w:jc w:val="left"/>
             <w:rPr>
-              <w:rFonts w:ascii="IBM Plex Serif" w:cs="IBM Plex Serif" w:eastAsia="IBM Plex Serif" w:hAnsi="IBM Plex Serif"/>
+              <w:b w:val="1"/>
+              <w:i w:val="0"/>
+              <w:smallCaps w:val="0"/>
+              <w:strike w:val="0"/>
               <w:color w:val="000000"/>
+              <w:sz w:val="22"/>
+              <w:szCs w:val="22"/>
               <w:u w:val="none"/>
+              <w:shd w:fill="auto" w:val="clear"/>
+              <w:vertAlign w:val="baseline"/>
+            </w:rPr>
+          </w:pPr>
+          <w:hyperlink w:anchor="_c1373w3os15y">
+            <w:r>
+              <w:rPr>
+                <w:b w:val="1"/>
+                <w:i w:val="0"/>
+                <w:smallCaps w:val="0"/>
+                <w:strike w:val="0"/>
+                <w:color w:val="000000"/>
+                <w:sz w:val="22"/>
+                <w:szCs w:val="22"/>
+                <w:u w:val="none"/>
+                <w:shd w:fill="auto" w:val="clear"/>
+                <w:vertAlign w:val="baseline"/>
+                <w:rtl w:val="0"/>
+              </w:rPr>
+              <w:t xml:space="preserve">2.2. Diagrama de Interfaz del Módulo 2: Asistente de Redacción</w:t>
+              <w:tab/>
+              <w:t xml:space="preserve">6</w:t>
+            </w:r>
+          </w:hyperlink>
+          <w:r>
+            <w:rPr>
+              <w:rtl w:val="0"/>
+            </w:rPr>
+          </w:r>
+        </w:p>
+        <w:p>
+          <w:pPr>
+            <w:widowControl w:val="0"/>
+            <w:tabs>
+              <w:tab w:val="right" w:leader="none" w:pos="12000"/>
+            </w:tabs>
+            <w:spacing w:before="60" w:line="240" w:lineRule="auto"/>
+            <w:ind w:left="360" w:firstLine="0"/>
+            <w:jc w:val="left"/>
+            <w:rPr>
+              <w:rFonts w:ascii="Arial" w:cs="Arial" w:eastAsia="Arial" w:hAnsi="Arial"/>
+              <w:b w:val="0"/>
+              <w:i w:val="0"/>
+              <w:smallCaps w:val="0"/>
+              <w:strike w:val="0"/>
+              <w:color w:val="000000"/>
+              <w:sz w:val="22"/>
+              <w:szCs w:val="22"/>
+              <w:u w:val="none"/>
+              <w:shd w:fill="auto" w:val="clear"/>
+              <w:vertAlign w:val="baseline"/>
             </w:rPr>
           </w:pPr>
           <w:hyperlink w:anchor="_m9mqh3u16cz7">
             <w:r>
               <w:rPr>
-                <w:rFonts w:ascii="IBM Plex Serif" w:cs="IBM Plex Serif" w:eastAsia="IBM Plex Serif" w:hAnsi="IBM Plex Serif"/>
+                <w:b w:val="1"/>
+                <w:i w:val="0"/>
+                <w:smallCaps w:val="0"/>
+                <w:strike w:val="0"/>
                 <w:color w:val="000000"/>
+                <w:sz w:val="22"/>
+                <w:szCs w:val="22"/>
                 <w:u w:val="none"/>
+                <w:shd w:fill="auto" w:val="clear"/>
+                <w:vertAlign w:val="baseline"/>
                 <w:rtl w:val="0"/>
               </w:rPr>
-              <w:t xml:space="preserve">Diagrama de Interfaz del Módulo 3: Cyclical tasks</w:t>
-              <w:tab/>
+              <w:t xml:space="preserve">2.3. Diagrama de Interfaz del Módulo 3: Cyclical tasks</w:t>
             </w:r>
           </w:hyperlink>
-          <w:r>
-            <w:fldChar w:fldCharType="begin"/>
-            <w:instrText xml:space="preserve"> PAGEREF _m9mqh3u16cz7 \h </w:instrText>
-            <w:fldChar w:fldCharType="separate"/>
-          </w:r>
-          <w:r>
-            <w:rPr>
-              <w:rFonts w:ascii="IBM Plex Serif" w:cs="IBM Plex Serif" w:eastAsia="IBM Plex Serif" w:hAnsi="IBM Plex Serif"/>
-              <w:rtl w:val="0"/>
-            </w:rPr>
-            <w:t xml:space="preserve">7</w:t>
-          </w:r>
-          <w:r>
-            <w:fldChar w:fldCharType="end"/>
-          </w:r>
+          <w:hyperlink w:anchor="_m9mqh3u16cz7">
+            <w:r>
+              <w:rPr>
+                <w:rFonts w:ascii="Arial" w:cs="Arial" w:eastAsia="Arial" w:hAnsi="Arial"/>
+                <w:b w:val="0"/>
+                <w:i w:val="0"/>
+                <w:smallCaps w:val="0"/>
+                <w:strike w:val="0"/>
+                <w:color w:val="000000"/>
+                <w:sz w:val="22"/>
+                <w:szCs w:val="22"/>
+                <w:u w:val="none"/>
+                <w:shd w:fill="auto" w:val="clear"/>
+                <w:vertAlign w:val="baseline"/>
+                <w:rtl w:val="0"/>
+              </w:rPr>
+              <w:tab/>
+              <w:t xml:space="preserve">7</w:t>
+            </w:r>
+          </w:hyperlink>
           <w:r>
             <w:rPr>
               <w:rtl w:val="0"/>
@@ -995,6 +1138,7 @@
     <w:p>
       <w:pPr>
         <w:spacing w:after="200" w:before="200" w:lineRule="auto"/>
+        <w:ind w:left="0" w:firstLine="0"/>
         <w:rPr>
           <w:rFonts w:ascii="IBM Plex Serif" w:cs="IBM Plex Serif" w:eastAsia="IBM Plex Serif" w:hAnsi="IBM Plex Serif"/>
           <w:b w:val="1"/>
@@ -1016,7 +1160,7 @@
     <w:tbl>
       <w:tblPr>
         <w:tblStyle w:val="Table1"/>
-        <w:tblW w:w="9029.0" w:type="dxa"/>
+        <w:tblW w:w="8940.0" w:type="dxa"/>
         <w:jc w:val="left"/>
         <w:tblBorders>
           <w:top w:color="000000" w:space="0" w:sz="8" w:val="single"/>
@@ -1030,16 +1174,16 @@
         <w:tblLook w:val="0600"/>
       </w:tblPr>
       <w:tblGrid>
-        <w:gridCol w:w="2257.25"/>
-        <w:gridCol w:w="2257.25"/>
-        <w:gridCol w:w="2257.25"/>
-        <w:gridCol w:w="2257.25"/>
+        <w:gridCol w:w="1530"/>
+        <w:gridCol w:w="2280"/>
+        <w:gridCol w:w="2895"/>
+        <w:gridCol w:w="2235"/>
         <w:tblGridChange w:id="0">
           <w:tblGrid>
-            <w:gridCol w:w="2257.25"/>
-            <w:gridCol w:w="2257.25"/>
-            <w:gridCol w:w="2257.25"/>
-            <w:gridCol w:w="2257.25"/>
+            <w:gridCol w:w="1530"/>
+            <w:gridCol w:w="2280"/>
+            <w:gridCol w:w="2895"/>
+            <w:gridCol w:w="2235"/>
           </w:tblGrid>
         </w:tblGridChange>
       </w:tblGrid>
@@ -1075,7 +1219,7 @@
               <w:shd w:fill="auto" w:val="clear"/>
               <w:spacing w:after="0" w:before="0" w:line="240" w:lineRule="auto"/>
               <w:ind w:left="0" w:right="0" w:firstLine="0"/>
-              <w:jc w:val="left"/>
+              <w:jc w:val="center"/>
               <w:rPr>
                 <w:rFonts w:ascii="IBM Plex Serif" w:cs="IBM Plex Serif" w:eastAsia="IBM Plex Serif" w:hAnsi="IBM Plex Serif"/>
                 <w:b w:val="1"/>
@@ -1122,7 +1266,7 @@
               <w:shd w:fill="auto" w:val="clear"/>
               <w:spacing w:after="0" w:before="0" w:line="240" w:lineRule="auto"/>
               <w:ind w:left="0" w:right="0" w:firstLine="0"/>
-              <w:jc w:val="left"/>
+              <w:jc w:val="center"/>
               <w:rPr>
                 <w:rFonts w:ascii="IBM Plex Serif" w:cs="IBM Plex Serif" w:eastAsia="IBM Plex Serif" w:hAnsi="IBM Plex Serif"/>
                 <w:b w:val="1"/>
@@ -1169,7 +1313,7 @@
               <w:shd w:fill="auto" w:val="clear"/>
               <w:spacing w:after="0" w:before="0" w:line="240" w:lineRule="auto"/>
               <w:ind w:left="0" w:right="0" w:firstLine="0"/>
-              <w:jc w:val="left"/>
+              <w:jc w:val="center"/>
               <w:rPr>
                 <w:rFonts w:ascii="IBM Plex Serif" w:cs="IBM Plex Serif" w:eastAsia="IBM Plex Serif" w:hAnsi="IBM Plex Serif"/>
                 <w:b w:val="1"/>
@@ -1216,7 +1360,7 @@
               <w:shd w:fill="auto" w:val="clear"/>
               <w:spacing w:after="0" w:before="0" w:line="240" w:lineRule="auto"/>
               <w:ind w:left="0" w:right="0" w:firstLine="0"/>
-              <w:jc w:val="left"/>
+              <w:jc w:val="center"/>
               <w:rPr>
                 <w:rFonts w:ascii="IBM Plex Serif" w:cs="IBM Plex Serif" w:eastAsia="IBM Plex Serif" w:hAnsi="IBM Plex Serif"/>
                 <w:b w:val="1"/>
@@ -1269,7 +1413,7 @@
               <w:shd w:fill="auto" w:val="clear"/>
               <w:spacing w:after="0" w:before="0" w:line="240" w:lineRule="auto"/>
               <w:ind w:left="0" w:right="0" w:firstLine="0"/>
-              <w:jc w:val="left"/>
+              <w:jc w:val="center"/>
               <w:rPr>
                 <w:rFonts w:ascii="IBM Plex Serif" w:cs="IBM Plex Serif" w:eastAsia="IBM Plex Serif" w:hAnsi="IBM Plex Serif"/>
                 <w:sz w:val="24"/>
@@ -1314,7 +1458,7 @@
               <w:shd w:fill="auto" w:val="clear"/>
               <w:spacing w:after="0" w:before="0" w:line="240" w:lineRule="auto"/>
               <w:ind w:left="0" w:right="0" w:firstLine="0"/>
-              <w:jc w:val="left"/>
+              <w:jc w:val="center"/>
               <w:rPr>
                 <w:rFonts w:ascii="IBM Plex Serif" w:cs="IBM Plex Serif" w:eastAsia="IBM Plex Serif" w:hAnsi="IBM Plex Serif"/>
                 <w:sz w:val="24"/>
@@ -1359,7 +1503,7 @@
               <w:shd w:fill="auto" w:val="clear"/>
               <w:spacing w:after="0" w:before="0" w:line="240" w:lineRule="auto"/>
               <w:ind w:left="0" w:right="0" w:firstLine="0"/>
-              <w:jc w:val="left"/>
+              <w:jc w:val="center"/>
               <w:rPr>
                 <w:rFonts w:ascii="IBM Plex Serif" w:cs="IBM Plex Serif" w:eastAsia="IBM Plex Serif" w:hAnsi="IBM Plex Serif"/>
                 <w:sz w:val="24"/>
@@ -1404,7 +1548,7 @@
               <w:shd w:fill="auto" w:val="clear"/>
               <w:spacing w:after="0" w:before="0" w:line="240" w:lineRule="auto"/>
               <w:ind w:left="0" w:right="0" w:firstLine="0"/>
-              <w:jc w:val="left"/>
+              <w:jc w:val="center"/>
               <w:rPr>
                 <w:rFonts w:ascii="IBM Plex Serif" w:cs="IBM Plex Serif" w:eastAsia="IBM Plex Serif" w:hAnsi="IBM Plex Serif"/>
                 <w:sz w:val="24"/>
@@ -1423,6 +1567,189 @@
           </w:p>
         </w:tc>
       </w:tr>
+      <w:tr>
+        <w:trPr>
+          <w:cantSplit w:val="0"/>
+          <w:tblHeader w:val="0"/>
+        </w:trPr>
+        <w:tc>
+          <w:tcPr>
+            <w:shd w:fill="auto" w:val="clear"/>
+            <w:tcMar>
+              <w:top w:w="100.0" w:type="dxa"/>
+              <w:left w:w="100.0" w:type="dxa"/>
+              <w:bottom w:w="100.0" w:type="dxa"/>
+              <w:right w:w="100.0" w:type="dxa"/>
+            </w:tcMar>
+            <w:vAlign w:val="top"/>
+          </w:tcPr>
+          <w:p>
+            <w:pPr>
+              <w:keepNext w:val="0"/>
+              <w:keepLines w:val="0"/>
+              <w:pageBreakBefore w:val="0"/>
+              <w:widowControl w:val="0"/>
+              <w:pBdr>
+                <w:top w:space="0" w:sz="0" w:val="nil"/>
+                <w:left w:space="0" w:sz="0" w:val="nil"/>
+                <w:bottom w:space="0" w:sz="0" w:val="nil"/>
+                <w:right w:space="0" w:sz="0" w:val="nil"/>
+                <w:between w:space="0" w:sz="0" w:val="nil"/>
+              </w:pBdr>
+              <w:shd w:fill="auto" w:val="clear"/>
+              <w:spacing w:after="0" w:before="0" w:line="240" w:lineRule="auto"/>
+              <w:ind w:left="0" w:right="0" w:firstLine="0"/>
+              <w:jc w:val="center"/>
+              <w:rPr>
+                <w:rFonts w:ascii="IBM Plex Serif" w:cs="IBM Plex Serif" w:eastAsia="IBM Plex Serif" w:hAnsi="IBM Plex Serif"/>
+                <w:sz w:val="24"/>
+                <w:szCs w:val="24"/>
+              </w:rPr>
+            </w:pPr>
+            <w:r>
+              <w:rPr>
+                <w:rFonts w:ascii="IBM Plex Serif" w:cs="IBM Plex Serif" w:eastAsia="IBM Plex Serif" w:hAnsi="IBM Plex Serif"/>
+                <w:sz w:val="24"/>
+                <w:szCs w:val="24"/>
+                <w:rtl w:val="0"/>
+              </w:rPr>
+              <w:t xml:space="preserve">v1.1.</w:t>
+            </w:r>
+          </w:p>
+        </w:tc>
+        <w:tc>
+          <w:tcPr>
+            <w:shd w:fill="auto" w:val="clear"/>
+            <w:tcMar>
+              <w:top w:w="100.0" w:type="dxa"/>
+              <w:left w:w="100.0" w:type="dxa"/>
+              <w:bottom w:w="100.0" w:type="dxa"/>
+              <w:right w:w="100.0" w:type="dxa"/>
+            </w:tcMar>
+            <w:vAlign w:val="top"/>
+          </w:tcPr>
+          <w:p>
+            <w:pPr>
+              <w:keepNext w:val="0"/>
+              <w:keepLines w:val="0"/>
+              <w:pageBreakBefore w:val="0"/>
+              <w:widowControl w:val="0"/>
+              <w:pBdr>
+                <w:top w:space="0" w:sz="0" w:val="nil"/>
+                <w:left w:space="0" w:sz="0" w:val="nil"/>
+                <w:bottom w:space="0" w:sz="0" w:val="nil"/>
+                <w:right w:space="0" w:sz="0" w:val="nil"/>
+                <w:between w:space="0" w:sz="0" w:val="nil"/>
+              </w:pBdr>
+              <w:shd w:fill="auto" w:val="clear"/>
+              <w:spacing w:after="0" w:before="0" w:line="240" w:lineRule="auto"/>
+              <w:ind w:left="0" w:right="0" w:firstLine="0"/>
+              <w:jc w:val="center"/>
+              <w:rPr>
+                <w:rFonts w:ascii="IBM Plex Serif" w:cs="IBM Plex Serif" w:eastAsia="IBM Plex Serif" w:hAnsi="IBM Plex Serif"/>
+                <w:sz w:val="24"/>
+                <w:szCs w:val="24"/>
+              </w:rPr>
+            </w:pPr>
+            <w:r>
+              <w:rPr>
+                <w:rFonts w:ascii="IBM Plex Serif" w:cs="IBM Plex Serif" w:eastAsia="IBM Plex Serif" w:hAnsi="IBM Plex Serif"/>
+                <w:sz w:val="24"/>
+                <w:szCs w:val="24"/>
+                <w:rtl w:val="0"/>
+              </w:rPr>
+              <w:t xml:space="preserve">R.C.R.C</w:t>
+            </w:r>
+          </w:p>
+        </w:tc>
+        <w:tc>
+          <w:tcPr>
+            <w:shd w:fill="auto" w:val="clear"/>
+            <w:tcMar>
+              <w:top w:w="100.0" w:type="dxa"/>
+              <w:left w:w="100.0" w:type="dxa"/>
+              <w:bottom w:w="100.0" w:type="dxa"/>
+              <w:right w:w="100.0" w:type="dxa"/>
+            </w:tcMar>
+            <w:vAlign w:val="top"/>
+          </w:tcPr>
+          <w:p>
+            <w:pPr>
+              <w:widowControl w:val="0"/>
+              <w:spacing w:line="240" w:lineRule="auto"/>
+              <w:ind w:left="0" w:firstLine="0"/>
+              <w:jc w:val="center"/>
+              <w:rPr>
+                <w:rFonts w:ascii="IBM Plex Serif" w:cs="IBM Plex Serif" w:eastAsia="IBM Plex Serif" w:hAnsi="IBM Plex Serif"/>
+                <w:sz w:val="24"/>
+                <w:szCs w:val="24"/>
+              </w:rPr>
+            </w:pPr>
+            <w:r>
+              <w:rPr>
+                <w:rFonts w:ascii="IBM Plex Serif" w:cs="IBM Plex Serif" w:eastAsia="IBM Plex Serif" w:hAnsi="IBM Plex Serif"/>
+                <w:sz w:val="24"/>
+                <w:szCs w:val="24"/>
+                <w:rtl w:val="0"/>
+              </w:rPr>
+              <w:t xml:space="preserve">Diseño modificado UX/UI de TPC</w:t>
+            </w:r>
+          </w:p>
+        </w:tc>
+        <w:tc>
+          <w:tcPr>
+            <w:shd w:fill="auto" w:val="clear"/>
+            <w:tcMar>
+              <w:top w:w="100.0" w:type="dxa"/>
+              <w:left w:w="100.0" w:type="dxa"/>
+              <w:bottom w:w="100.0" w:type="dxa"/>
+              <w:right w:w="100.0" w:type="dxa"/>
+            </w:tcMar>
+            <w:vAlign w:val="top"/>
+          </w:tcPr>
+          <w:p>
+            <w:pPr>
+              <w:keepNext w:val="0"/>
+              <w:keepLines w:val="0"/>
+              <w:pageBreakBefore w:val="0"/>
+              <w:widowControl w:val="0"/>
+              <w:pBdr>
+                <w:top w:space="0" w:sz="0" w:val="nil"/>
+                <w:left w:space="0" w:sz="0" w:val="nil"/>
+                <w:bottom w:space="0" w:sz="0" w:val="nil"/>
+                <w:right w:space="0" w:sz="0" w:val="nil"/>
+                <w:between w:space="0" w:sz="0" w:val="nil"/>
+              </w:pBdr>
+              <w:shd w:fill="auto" w:val="clear"/>
+              <w:spacing w:after="0" w:before="0" w:line="240" w:lineRule="auto"/>
+              <w:ind w:left="0" w:right="0" w:firstLine="0"/>
+              <w:jc w:val="center"/>
+              <w:rPr>
+                <w:rFonts w:ascii="IBM Plex Serif" w:cs="IBM Plex Serif" w:eastAsia="IBM Plex Serif" w:hAnsi="IBM Plex Serif"/>
+                <w:sz w:val="24"/>
+                <w:szCs w:val="24"/>
+              </w:rPr>
+            </w:pPr>
+            <w:r>
+              <w:rPr>
+                <w:sz w:val="24"/>
+                <w:szCs w:val="24"/>
+                <w:rtl w:val="0"/>
+              </w:rPr>
+              <w:t xml:space="preserve">2</w:t>
+            </w:r>
+            <w:r>
+              <w:rPr>
+                <w:rFonts w:ascii="IBM Plex Serif" w:cs="IBM Plex Serif" w:eastAsia="IBM Plex Serif" w:hAnsi="IBM Plex Serif"/>
+                <w:sz w:val="24"/>
+                <w:szCs w:val="24"/>
+                <w:rtl w:val="0"/>
+              </w:rPr>
+              <w:t xml:space="preserve">0/06/2024</w:t>
+            </w:r>
+          </w:p>
+        </w:tc>
+      </w:tr>
     </w:tbl>
     <w:p>
       <w:pPr>
@@ -1485,7 +1812,31 @@
     </w:p>
     <w:p>
       <w:pPr>
+        <w:spacing w:after="200" w:before="200" w:lineRule="auto"/>
+        <w:ind w:left="0" w:firstLine="0"/>
+        <w:jc w:val="center"/>
+        <w:rPr/>
+      </w:pPr>
+      <w:r>
+        <w:rPr>
+          <w:rFonts w:ascii="IBM Plex Serif" w:cs="IBM Plex Serif" w:eastAsia="IBM Plex Serif" w:hAnsi="IBM Plex Serif"/>
+          <w:b w:val="1"/>
+          <w:sz w:val="34"/>
+          <w:szCs w:val="34"/>
+          <w:rtl w:val="0"/>
+        </w:rPr>
+        <w:t xml:space="preserve">Documento de Especificación de UI para TPC</w:t>
+      </w:r>
+      <w:r>
+        <w:rPr>
+          <w:rtl w:val="0"/>
+        </w:rPr>
+      </w:r>
+    </w:p>
+    <w:p>
+      <w:pPr>
         <w:pStyle w:val="Heading1"/>
+        <w:ind w:left="0" w:firstLine="0"/>
         <w:rPr/>
       </w:pPr>
       <w:bookmarkStart w:colFirst="0" w:colLast="0" w:name="_s9b7lzlhzzle" w:id="0"/>
@@ -1494,6 +1845,12 @@
         <w:rPr>
           <w:rtl w:val="0"/>
         </w:rPr>
+        <w:t xml:space="preserve">1. </w:t>
+      </w:r>
+      <w:r>
+        <w:rPr>
+          <w:rtl w:val="0"/>
+        </w:rPr>
         <w:t xml:space="preserve">Introducción</w:t>
         <w:br w:type="textWrapping"/>
       </w:r>
@@ -1501,6 +1858,7 @@
     <w:p>
       <w:pPr>
         <w:pStyle w:val="Heading2"/>
+        <w:ind w:left="0" w:firstLine="0"/>
         <w:rPr/>
       </w:pPr>
       <w:bookmarkStart w:colFirst="0" w:colLast="0" w:name="_15kkje6jhi3q" w:id="1"/>
@@ -1509,7 +1867,7 @@
         <w:rPr>
           <w:rtl w:val="0"/>
         </w:rPr>
-        <w:t xml:space="preserve">Propósito del documento</w:t>
+        <w:t xml:space="preserve">1.1. Propósito del documento</w:t>
         <w:br w:type="textWrapping"/>
       </w:r>
     </w:p>
@@ -1533,22 +1891,56 @@
     </w:p>
     <w:p>
       <w:pPr>
-        <w:spacing w:line="276" w:lineRule="auto"/>
-        <w:rPr>
-          <w:rFonts w:ascii="IBM Plex Serif" w:cs="IBM Plex Serif" w:eastAsia="IBM Plex Serif" w:hAnsi="IBM Plex Serif"/>
-          <w:b w:val="1"/>
+        <w:pStyle w:val="Heading2"/>
+        <w:ind w:left="0" w:firstLine="0"/>
+        <w:rPr/>
+      </w:pPr>
+      <w:bookmarkStart w:colFirst="0" w:colLast="0" w:name="_w21u3l11amil" w:id="2"/>
+      <w:bookmarkEnd w:id="2"/>
+      <w:r>
+        <w:rPr>
+          <w:rtl w:val="0"/>
+        </w:rPr>
+        <w:t xml:space="preserve">1.2. Descripción del producto</w:t>
+        <w:br w:type="textWrapping"/>
+      </w:r>
+    </w:p>
+    <w:p>
+      <w:pPr>
+        <w:rPr>
+          <w:rFonts w:ascii="IBM Plex Serif" w:cs="IBM Plex Serif" w:eastAsia="IBM Plex Serif" w:hAnsi="IBM Plex Serif"/>
+        </w:rPr>
+      </w:pPr>
+      <w:r>
+        <w:rPr>
+          <w:rFonts w:ascii="IBM Plex Serif" w:cs="IBM Plex Serif" w:eastAsia="IBM Plex Serif" w:hAnsi="IBM Plex Serif"/>
+          <w:rtl w:val="0"/>
+        </w:rPr>
+        <w:t xml:space="preserve">TPC e</w:t>
+      </w:r>
+      <w:r>
+        <w:rPr>
+          <w:rtl w:val="0"/>
+        </w:rPr>
+        <w:t xml:space="preserve">s una extensión de navegador diseñada para mejorar la productividad en el entorno corporativo de la empresa </w:t>
+      </w:r>
+      <w:r>
+        <w:rPr>
           <w:i w:val="1"/>
-        </w:rPr>
-      </w:pPr>
-      <w:r>
-        <w:rPr>
-          <w:rFonts w:ascii="IBM Plex Serif" w:cs="IBM Plex Serif" w:eastAsia="IBM Plex Serif" w:hAnsi="IBM Plex Serif"/>
-          <w:b w:val="1"/>
-          <w:i w:val="1"/>
-          <w:rtl w:val="0"/>
-        </w:rPr>
-        <w:t xml:space="preserve">Descripción del producto</w:t>
-        <w:br w:type="textWrapping"/>
+          <w:rtl w:val="0"/>
+        </w:rPr>
+        <w:t xml:space="preserve">Kalhec</w:t>
+      </w:r>
+      <w:r>
+        <w:rPr>
+          <w:rtl w:val="0"/>
+        </w:rPr>
+        <w:t xml:space="preserve">. La extensión proporciona tres módulos principales:</w:t>
+      </w:r>
+      <w:r>
+        <w:rPr>
+          <w:rtl w:val="0"/>
+        </w:rPr>
       </w:r>
     </w:p>
     <w:p>
@@ -1562,25 +1954,90 @@
       </w:pPr>
       <w:r>
         <w:rPr>
-          <w:rFonts w:ascii="IBM Plex Serif" w:cs="IBM Plex Serif" w:eastAsia="IBM Plex Serif" w:hAnsi="IBM Plex Serif"/>
-          <w:rtl w:val="0"/>
-        </w:rPr>
-        <w:t xml:space="preserve">TPC es una extensión de navegador diseñada para mejorar la productividad en el entorno corporativo de la empresa </w:t>
-      </w:r>
-      <w:r>
-        <w:rPr>
-          <w:rFonts w:ascii="IBM Plex Serif" w:cs="IBM Plex Serif" w:eastAsia="IBM Plex Serif" w:hAnsi="IBM Plex Serif"/>
-          <w:i w:val="1"/>
-          <w:rtl w:val="0"/>
-        </w:rPr>
-        <w:t xml:space="preserve">Kalhec</w:t>
-      </w:r>
-      <w:r>
-        <w:rPr>
-          <w:rFonts w:ascii="IBM Plex Serif" w:cs="IBM Plex Serif" w:eastAsia="IBM Plex Serif" w:hAnsi="IBM Plex Serif"/>
-          <w:rtl w:val="0"/>
-        </w:rPr>
-        <w:t xml:space="preserve">. La extensión proporciona tres módulos principales:</w:t>
+          <w:rtl w:val="0"/>
+        </w:rPr>
+      </w:r>
+    </w:p>
+    <w:p>
+      <w:pPr>
+        <w:pStyle w:val="Heading3"/>
+        <w:rPr/>
+      </w:pPr>
+      <w:bookmarkStart w:colFirst="0" w:colLast="0" w:name="_do5a9al3j0ym" w:id="3"/>
+      <w:bookmarkEnd w:id="3"/>
+      <w:r>
+        <w:rPr>
+          <w:rtl w:val="0"/>
+        </w:rPr>
+        <w:t xml:space="preserve">1.2.1. Módulo 1. Notificaciones de Sitios</w:t>
+      </w:r>
+    </w:p>
+    <w:p>
+      <w:pPr>
+        <w:rPr/>
+      </w:pPr>
+      <w:r>
+        <w:rPr>
+          <w:rtl w:val="0"/>
+        </w:rPr>
+      </w:r>
+    </w:p>
+    <w:p>
+      <w:pPr>
+        <w:ind w:firstLine="720"/>
+        <w:rPr/>
+      </w:pPr>
+      <w:r>
+        <w:rPr>
+          <w:rtl w:val="0"/>
+        </w:rPr>
+        <w:t xml:space="preserve">Permite a los usuarios recibir y visualizar notificaciones de las últimas actualizaciones de sus sitios webs favoritos guardados a través de un feed de noticias. La </w:t>
+      </w:r>
+      <w:r>
+        <w:rPr>
+          <w:rtl w:val="0"/>
+        </w:rPr>
+        <w:t xml:space="preserve">frecuencia</w:t>
+      </w:r>
+      <w:r>
+        <w:rPr>
+          <w:rtl w:val="0"/>
+        </w:rPr>
+        <w:t xml:space="preserve"> (every 1 hour, every 3 hours, every 6 hours, every 12 hours) podrá ser elegida manualmente por el usuario, así como el management de sus sitios guardados.</w:t>
+      </w:r>
+    </w:p>
+    <w:p>
+      <w:pPr>
+        <w:rPr/>
+      </w:pPr>
+      <w:r>
+        <w:rPr>
+          <w:rtl w:val="0"/>
+        </w:rPr>
+      </w:r>
+    </w:p>
+    <w:p>
+      <w:pPr>
+        <w:pStyle w:val="Heading3"/>
+        <w:rPr/>
+      </w:pPr>
+      <w:bookmarkStart w:colFirst="0" w:colLast="0" w:name="_evh8kuywxyng" w:id="4"/>
+      <w:bookmarkEnd w:id="4"/>
+      <w:r>
+        <w:rPr>
+          <w:rtl w:val="0"/>
+        </w:rPr>
+        <w:t xml:space="preserve">1.2.2. Módulo 2. Asistente de Redacción</w:t>
+      </w:r>
+    </w:p>
+    <w:p>
+      <w:pPr>
+        <w:rPr/>
+      </w:pPr>
+      <w:r>
+        <w:rPr>
+          <w:rtl w:val="0"/>
+        </w:rPr>
       </w:r>
     </w:p>
     <w:p>
@@ -1594,82 +2051,48 @@
       </w:pPr>
       <w:r>
         <w:rPr>
-          <w:rtl w:val="0"/>
-        </w:rPr>
-      </w:r>
-    </w:p>
-    <w:p>
-      <w:pPr>
-        <w:pStyle w:val="Heading3"/>
-        <w:jc w:val="both"/>
-        <w:rPr>
-          <w:b w:val="1"/>
-        </w:rPr>
-      </w:pPr>
-      <w:bookmarkStart w:colFirst="0" w:colLast="0" w:name="_do5a9al3j0ym" w:id="2"/>
-      <w:bookmarkEnd w:id="2"/>
-      <w:r>
-        <w:rPr>
+          <w:rFonts w:ascii="IBM Plex Serif" w:cs="IBM Plex Serif" w:eastAsia="IBM Plex Serif" w:hAnsi="IBM Plex Serif"/>
+          <w:rtl w:val="0"/>
+        </w:rPr>
+        <w:t xml:space="preserve">Ofrece herramientas de corrección de tono y autocompletados para textos, accesibles al hacer </w:t>
+      </w:r>
+      <w:r>
+        <w:rPr>
+          <w:rFonts w:ascii="IBM Plex Serif" w:cs="IBM Plex Serif" w:eastAsia="IBM Plex Serif" w:hAnsi="IBM Plex Serif"/>
           <w:i w:val="1"/>
           <w:rtl w:val="0"/>
         </w:rPr>
-        <w:tab/>
-      </w:r>
-      <w:r>
-        <w:rPr>
-          <w:b w:val="1"/>
-          <w:rtl w:val="0"/>
-        </w:rPr>
-        <w:t xml:space="preserve">Módulo 1. Notificaciones de Sitios</w:t>
-      </w:r>
-    </w:p>
-    <w:p>
-      <w:pPr>
-        <w:pStyle w:val="Heading3"/>
-        <w:ind w:firstLine="720"/>
-        <w:jc w:val="both"/>
-        <w:rPr>
-          <w:b w:val="0"/>
-        </w:rPr>
-      </w:pPr>
-      <w:bookmarkStart w:colFirst="0" w:colLast="0" w:name="_6ejvpan3vgr6" w:id="3"/>
-      <w:bookmarkEnd w:id="3"/>
-      <w:r>
-        <w:rPr>
-          <w:b w:val="0"/>
-          <w:rtl w:val="0"/>
-        </w:rPr>
-        <w:t xml:space="preserve">Permite a los usuarios recibir y visualizar notificaciones de las últimas actualizaciones de sus sitios webs favoritos guardados a través de un feed de noticias. La </w:t>
-      </w:r>
-      <w:r>
-        <w:rPr>
-          <w:b w:val="0"/>
-          <w:rtl w:val="0"/>
-        </w:rPr>
-        <w:t xml:space="preserve">frecuencia</w:t>
-      </w:r>
-      <w:r>
-        <w:rPr>
-          <w:b w:val="0"/>
-          <w:rtl w:val="0"/>
-        </w:rPr>
-        <w:t xml:space="preserve"> (every 1 hour, every 3 hours, every 6 hours, every 12 hours) podrá ser elegida manualmente por el usuario, así como el management de sus sitios guardados.</w:t>
-      </w:r>
-    </w:p>
-    <w:p>
-      <w:pPr>
-        <w:pStyle w:val="Heading3"/>
-        <w:jc w:val="both"/>
-        <w:rPr/>
-      </w:pPr>
-      <w:bookmarkStart w:colFirst="0" w:colLast="0" w:name="_evh8kuywxyng" w:id="4"/>
-      <w:bookmarkEnd w:id="4"/>
-      <w:r>
-        <w:rPr>
-          <w:rtl w:val="0"/>
-        </w:rPr>
-        <w:tab/>
-        <w:t xml:space="preserve">Módulo 2. Asistente de Redacción</w:t>
+        <w:t xml:space="preserve">click</w:t>
+      </w:r>
+      <w:r>
+        <w:rPr>
+          <w:rFonts w:ascii="IBM Plex Serif" w:cs="IBM Plex Serif" w:eastAsia="IBM Plex Serif" w:hAnsi="IBM Plex Serif"/>
+          <w:i w:val="1"/>
+          <w:rtl w:val="0"/>
+        </w:rPr>
+        <w:t xml:space="preserve"> </w:t>
+      </w:r>
+      <w:r>
+        <w:rPr>
+          <w:rFonts w:ascii="IBM Plex Serif" w:cs="IBM Plex Serif" w:eastAsia="IBM Plex Serif" w:hAnsi="IBM Plex Serif"/>
+          <w:rtl w:val="0"/>
+        </w:rPr>
+        <w:t xml:space="preserve">derecho sobre un texto sombreado. La herramienta de corrección de tono permitirá elegir entre las opciones formal, imperativo y crítico y sobreescribirá el texto sugerido sobre el original. La herramienta de autocompletado, sugerirá la continuación del texto sombreado que se irá sobreescribiendo a medida que el usuario presione </w:t>
+      </w:r>
+      <w:r>
+        <w:rPr>
+          <w:rFonts w:ascii="IBM Plex Serif" w:cs="IBM Plex Serif" w:eastAsia="IBM Plex Serif" w:hAnsi="IBM Plex Serif"/>
+          <w:i w:val="1"/>
+          <w:rtl w:val="0"/>
+        </w:rPr>
+        <w:t xml:space="preserve">tab</w:t>
+      </w:r>
+      <w:r>
+        <w:rPr>
+          <w:rFonts w:ascii="IBM Plex Serif" w:cs="IBM Plex Serif" w:eastAsia="IBM Plex Serif" w:hAnsi="IBM Plex Serif"/>
+          <w:rtl w:val="0"/>
+        </w:rPr>
+        <w:t xml:space="preserve">.</w:t>
       </w:r>
     </w:p>
     <w:p>
@@ -1683,54 +2106,13 @@
       </w:pPr>
       <w:r>
         <w:rPr>
-          <w:rFonts w:ascii="IBM Plex Serif" w:cs="IBM Plex Serif" w:eastAsia="IBM Plex Serif" w:hAnsi="IBM Plex Serif"/>
-          <w:rtl w:val="0"/>
-        </w:rPr>
-        <w:t xml:space="preserve">Ofrece herramientas de corrección de tono y autocompletados para textos, accesibles al hacer </w:t>
-      </w:r>
-      <w:r>
-        <w:rPr>
-          <w:rFonts w:ascii="IBM Plex Serif" w:cs="IBM Plex Serif" w:eastAsia="IBM Plex Serif" w:hAnsi="IBM Plex Serif"/>
-          <w:i w:val="1"/>
-          <w:rtl w:val="0"/>
-        </w:rPr>
-        <w:t xml:space="preserve">click</w:t>
-      </w:r>
-      <w:r>
-        <w:rPr>
-          <w:rFonts w:ascii="IBM Plex Serif" w:cs="IBM Plex Serif" w:eastAsia="IBM Plex Serif" w:hAnsi="IBM Plex Serif"/>
-          <w:i w:val="1"/>
-          <w:rtl w:val="0"/>
-        </w:rPr>
-        <w:t xml:space="preserve"> </w:t>
-      </w:r>
-      <w:r>
-        <w:rPr>
-          <w:rFonts w:ascii="IBM Plex Serif" w:cs="IBM Plex Serif" w:eastAsia="IBM Plex Serif" w:hAnsi="IBM Plex Serif"/>
-          <w:rtl w:val="0"/>
-        </w:rPr>
-        <w:t xml:space="preserve">derecho sobre un texto sombreado. La herramienta de corrección de tono permitirá elegir entre las opciones formal, imperativo y crítico y sobreescribirá el texto sugerido sobre el original. La herramienta de autocompletado, sugerirá la continuación del texto sombreado que se irá sobreescribiendo a medida que el usuario presione </w:t>
-      </w:r>
-      <w:r>
-        <w:rPr>
-          <w:rFonts w:ascii="IBM Plex Serif" w:cs="IBM Plex Serif" w:eastAsia="IBM Plex Serif" w:hAnsi="IBM Plex Serif"/>
-          <w:i w:val="1"/>
-          <w:rtl w:val="0"/>
-        </w:rPr>
-        <w:t xml:space="preserve">tab</w:t>
-      </w:r>
-      <w:r>
-        <w:rPr>
-          <w:rFonts w:ascii="IBM Plex Serif" w:cs="IBM Plex Serif" w:eastAsia="IBM Plex Serif" w:hAnsi="IBM Plex Serif"/>
-          <w:rtl w:val="0"/>
-        </w:rPr>
-        <w:t xml:space="preserve">.</w:t>
+          <w:rtl w:val="0"/>
+        </w:rPr>
       </w:r>
     </w:p>
     <w:p>
       <w:pPr>
         <w:pStyle w:val="Heading3"/>
-        <w:jc w:val="both"/>
         <w:rPr/>
       </w:pPr>
       <w:bookmarkStart w:colFirst="0" w:colLast="0" w:name="_xqbu86agx57t" w:id="5"/>
@@ -1739,8 +2121,17 @@
         <w:rPr>
           <w:rtl w:val="0"/>
         </w:rPr>
-        <w:tab/>
-        <w:t xml:space="preserve">Módulo 3. Acciones Cíclicas</w:t>
+        <w:t xml:space="preserve">1.2.3. Módulo 3. Acciones Cíclicas</w:t>
+      </w:r>
+    </w:p>
+    <w:p>
+      <w:pPr>
+        <w:rPr/>
+      </w:pPr>
+      <w:r>
+        <w:rPr>
+          <w:rtl w:val="0"/>
+        </w:rPr>
       </w:r>
     </w:p>
     <w:p>
@@ -1792,10 +2183,17 @@
     <w:p>
       <w:pPr>
         <w:pStyle w:val="Heading2"/>
+        <w:ind w:left="0" w:firstLine="0"/>
         <w:rPr/>
       </w:pPr>
       <w:bookmarkStart w:colFirst="0" w:colLast="0" w:name="_f7mjodpc79gq" w:id="6"/>
       <w:bookmarkEnd w:id="6"/>
+      <w:r>
+        <w:rPr>
+          <w:rtl w:val="0"/>
+        </w:rPr>
+        <w:t xml:space="preserve">1.3. </w:t>
+      </w:r>
       <w:r>
         <w:rPr>
           <w:rtl w:val="0"/>
@@ -1855,6 +2253,7 @@
     <w:p>
       <w:pPr>
         <w:pStyle w:val="Heading2"/>
+        <w:ind w:left="0" w:firstLine="0"/>
         <w:rPr/>
       </w:pPr>
       <w:bookmarkStart w:colFirst="0" w:colLast="0" w:name="_ov5k715as4qu" w:id="7"/>
@@ -1863,6 +2262,12 @@
         <w:rPr>
           <w:rtl w:val="0"/>
         </w:rPr>
+        <w:t xml:space="preserve">1.4. </w:t>
+      </w:r>
+      <w:r>
+        <w:rPr>
+          <w:rtl w:val="0"/>
+        </w:rPr>
         <w:t xml:space="preserve">Referencias</w:t>
       </w:r>
     </w:p>
@@ -1892,14 +2297,6 @@
       <w:r>
         <w:rPr>
           <w:rFonts w:ascii="IBM Plex Serif" w:cs="IBM Plex Serif" w:eastAsia="IBM Plex Serif" w:hAnsi="IBM Plex Serif"/>
-          <w:b w:val="1"/>
-          <w:rtl w:val="0"/>
-        </w:rPr>
-        <w:tab/>
-      </w:r>
-      <w:r>
-        <w:rPr>
-          <w:rFonts w:ascii="IBM Plex Serif" w:cs="IBM Plex Serif" w:eastAsia="IBM Plex Serif" w:hAnsi="IBM Plex Serif"/>
           <w:rtl w:val="0"/>
         </w:rPr>
         <w:t xml:space="preserve">Este documento hace referencia a los siguientes recursos y estándares:</w:t>
@@ -1933,7 +2330,7 @@
         <w:rPr>
           <w:rtl w:val="0"/>
         </w:rPr>
-        <w:tab/>
+        <w:t xml:space="preserve">1.4.1. </w:t>
       </w:r>
       <w:r>
         <w:rPr>
@@ -1941,6 +2338,16 @@
           <w:rtl w:val="0"/>
         </w:rPr>
         <w:t xml:space="preserve">Guía de Estilo de Mantine</w:t>
+      </w:r>
+    </w:p>
+    <w:p>
+      <w:pPr>
+        <w:rPr/>
+      </w:pPr>
+      <w:r>
+        <w:rPr>
+          <w:rtl w:val="0"/>
+        </w:rPr>
       </w:r>
     </w:p>
     <w:p>
@@ -2019,7 +2426,7 @@
         <w:rPr>
           <w:rtl w:val="0"/>
         </w:rPr>
-        <w:tab/>
+        <w:t xml:space="preserve">1.4.2. </w:t>
       </w:r>
       <w:r>
         <w:rPr>
@@ -2027,6 +2434,16 @@
           <w:rtl w:val="0"/>
         </w:rPr>
         <w:t xml:space="preserve">Buenas Prácticas de UX/UI</w:t>
+      </w:r>
+    </w:p>
+    <w:p>
+      <w:pPr>
+        <w:rPr/>
+      </w:pPr>
+      <w:r>
+        <w:rPr>
+          <w:rtl w:val="0"/>
+        </w:rPr>
       </w:r>
     </w:p>
     <w:p>
@@ -2099,7 +2516,6 @@
           <w:rFonts w:ascii="IBM Plex Serif" w:cs="IBM Plex Serif" w:eastAsia="IBM Plex Serif" w:hAnsi="IBM Plex Serif"/>
           <w:rtl w:val="0"/>
         </w:rPr>
-        <w:tab/>
         <w:t xml:space="preserve">Con este propósito, se busca establecer una base clara y común para el desarrollo y la implementación de la interfaz de usuario de TPC, asegurando que el producto final cumpla con los requisitos funcionales y las expectativas de los usuarios finales.</w:t>
       </w:r>
     </w:p>
@@ -2121,6 +2537,7 @@
       <w:pPr>
         <w:pStyle w:val="Heading1"/>
         <w:spacing w:line="480" w:lineRule="auto"/>
+        <w:ind w:left="0" w:firstLine="0"/>
         <w:jc w:val="both"/>
         <w:rPr/>
       </w:pPr>
@@ -2130,7 +2547,13 @@
         <w:rPr>
           <w:rtl w:val="0"/>
         </w:rPr>
-        <w:t xml:space="preserve">Diagramas de interfaz</w:t>
+        <w:t xml:space="preserve">2</w:t>
+      </w:r>
+      <w:r>
+        <w:rPr>
+          <w:rtl w:val="0"/>
+        </w:rPr>
+        <w:t xml:space="preserve">. Diagramas de interfaz</w:t>
       </w:r>
     </w:p>
     <w:p>
@@ -2168,6 +2591,7 @@
     <w:p>
       <w:pPr>
         <w:pStyle w:val="Heading2"/>
+        <w:ind w:left="0" w:firstLine="0"/>
         <w:jc w:val="both"/>
         <w:rPr/>
       </w:pPr>
@@ -2177,6 +2601,12 @@
         <w:rPr>
           <w:rtl w:val="0"/>
         </w:rPr>
+        <w:t xml:space="preserve">2.1. </w:t>
+      </w:r>
+      <w:r>
+        <w:rPr>
+          <w:rtl w:val="0"/>
+        </w:rPr>
         <w:t xml:space="preserve">Diagrama de Interfaz del Módulo 1: Sites Notifications</w:t>
       </w:r>
     </w:p>
@@ -2209,7 +2639,6 @@
           <w:rFonts w:ascii="IBM Plex Serif" w:cs="IBM Plex Serif" w:eastAsia="IBM Plex Serif" w:hAnsi="IBM Plex Serif"/>
           <w:rtl w:val="0"/>
         </w:rPr>
-        <w:tab/>
         <w:t xml:space="preserve">Muestra las últimas notificaciones de los sitios favoritos del usuario:</w:t>
       </w:r>
     </w:p>
@@ -2231,24 +2660,20 @@
       <w:pPr>
         <w:spacing w:line="480" w:lineRule="auto"/>
         <w:jc w:val="center"/>
-        <w:rPr>
-          <w:rFonts w:ascii="IBM Plex Serif" w:cs="IBM Plex Serif" w:eastAsia="IBM Plex Serif" w:hAnsi="IBM Plex Serif"/>
-        </w:rPr>
-      </w:pPr>
-      <w:r>
-        <w:rPr>
-          <w:rFonts w:ascii="IBM Plex Serif" w:cs="IBM Plex Serif" w:eastAsia="IBM Plex Serif" w:hAnsi="IBM Plex Serif"/>
-        </w:rPr>
+        <w:rPr/>
+      </w:pPr>
+      <w:r>
+        <w:rPr/>
         <w:drawing>
           <wp:inline distB="114300" distT="114300" distL="114300" distR="114300">
-            <wp:extent cx="5416388" cy="3124095"/>
+            <wp:extent cx="2631083" cy="3739685"/>
             <wp:effectExtent b="0" l="0" r="0" t="0"/>
-            <wp:docPr id="3" name="image5.png"/>
+            <wp:docPr id="1" name="image2.png"/>
             <a:graphic>
               <a:graphicData uri="http://schemas.openxmlformats.org/drawingml/2006/picture">
                 <pic:pic>
                   <pic:nvPicPr>
-                    <pic:cNvPr id="0" name="image5.png"/>
+                    <pic:cNvPr id="0" name="image2.png"/>
                     <pic:cNvPicPr preferRelativeResize="0"/>
                   </pic:nvPicPr>
                   <pic:blipFill>
@@ -2261,7 +2686,7 @@
                   <pic:spPr>
                     <a:xfrm>
                       <a:off x="0" y="0"/>
-                      <a:ext cx="5416388" cy="3124095"/>
+                      <a:ext cx="2631083" cy="3739685"/>
                     </a:xfrm>
                     <a:prstGeom prst="rect"/>
                     <a:ln/>
@@ -2282,6 +2707,7 @@
       <w:pPr>
         <w:pStyle w:val="Heading2"/>
         <w:spacing w:line="480" w:lineRule="auto"/>
+        <w:ind w:left="0" w:firstLine="0"/>
         <w:rPr/>
       </w:pPr>
       <w:bookmarkStart w:colFirst="0" w:colLast="0" w:name="_c1373w3os15y" w:id="12"/>
@@ -2290,50 +2716,52 @@
         <w:rPr>
           <w:rtl w:val="0"/>
         </w:rPr>
+        <w:t xml:space="preserve">2.2. </w:t>
+      </w:r>
+      <w:r>
+        <w:rPr>
+          <w:rtl w:val="0"/>
+        </w:rPr>
         <w:t xml:space="preserve">Diagrama de Interfaz del Módulo 2: Asistente de Redacción</w:t>
       </w:r>
     </w:p>
     <w:p>
       <w:pPr>
+        <w:rPr/>
+      </w:pPr>
+      <w:r>
+        <w:rPr>
+          <w:rtl w:val="0"/>
+        </w:rPr>
+        <w:t xml:space="preserve">Este módulo permite la corrección de tono y el autocompletado de textos directamente en la interfaz de redacción de correo y otras aplicaciones mediante un menú contextual (click derecho).</w:t>
+      </w:r>
+    </w:p>
+    <w:p>
+      <w:pPr>
         <w:spacing w:line="480" w:lineRule="auto"/>
-        <w:jc w:val="both"/>
-        <w:rPr>
-          <w:rFonts w:ascii="IBM Plex Serif" w:cs="IBM Plex Serif" w:eastAsia="IBM Plex Serif" w:hAnsi="IBM Plex Serif"/>
-        </w:rPr>
-      </w:pPr>
-      <w:r>
         <w:rPr>
           <w:rFonts w:ascii="IBM Plex Serif" w:cs="IBM Plex Serif" w:eastAsia="IBM Plex Serif" w:hAnsi="IBM Plex Serif"/>
           <w:b w:val="1"/>
-          <w:rtl w:val="0"/>
-        </w:rPr>
-        <w:tab/>
-      </w:r>
-      <w:r>
-        <w:rPr>
-          <w:rFonts w:ascii="IBM Plex Serif" w:cs="IBM Plex Serif" w:eastAsia="IBM Plex Serif" w:hAnsi="IBM Plex Serif"/>
-          <w:rtl w:val="0"/>
-        </w:rPr>
-        <w:t xml:space="preserve">Este módulo permite la corrección de tono y el autocompletado de textos directamente en la interfaz de redacción de correo y otras aplicaciones mediante un menú contextual (click derecho).</w:t>
-      </w:r>
-    </w:p>
-    <w:p>
-      <w:pPr>
-        <w:spacing w:line="480" w:lineRule="auto"/>
-        <w:rPr>
-          <w:rFonts w:ascii="IBM Plex Serif" w:cs="IBM Plex Serif" w:eastAsia="IBM Plex Serif" w:hAnsi="IBM Plex Serif"/>
-          <w:b w:val="1"/>
-        </w:rPr>
-      </w:pPr>
-      <w:r>
-        <w:rPr>
-          <w:rFonts w:ascii="IBM Plex Serif" w:cs="IBM Plex Serif" w:eastAsia="IBM Plex Serif" w:hAnsi="IBM Plex Serif"/>
-          <w:b w:val="1"/>
-        </w:rPr>
+        </w:rPr>
+      </w:pPr>
+      <w:r>
+        <w:rPr>
+          <w:rtl w:val="0"/>
+        </w:rPr>
+      </w:r>
+      <w:r>
         <w:drawing>
-          <wp:inline distB="114300" distT="114300" distL="114300" distR="114300">
-            <wp:extent cx="6024563" cy="3392569"/>
+          <wp:anchor allowOverlap="1" behindDoc="0" distB="114300" distT="114300" distL="114300" distR="114300" hidden="0" layoutInCell="1" locked="0" relativeHeight="0" simplePos="0">
+            <wp:simplePos x="0" y="0"/>
+            <wp:positionH relativeFrom="column">
+              <wp:posOffset>209550</wp:posOffset>
+            </wp:positionH>
+            <wp:positionV relativeFrom="paragraph">
+              <wp:posOffset>152400</wp:posOffset>
+            </wp:positionV>
+            <wp:extent cx="5334000" cy="2988208"/>
             <wp:effectExtent b="0" l="0" r="0" t="0"/>
+            <wp:wrapSquare wrapText="bothSides" distB="114300" distT="114300" distL="114300" distR="114300"/>
             <wp:docPr id="4" name="image4.png"/>
             <a:graphic>
               <a:graphicData uri="http://schemas.openxmlformats.org/drawingml/2006/picture">
@@ -2352,7 +2780,7 @@
                   <pic:spPr>
                     <a:xfrm>
                       <a:off x="0" y="0"/>
-                      <a:ext cx="6024563" cy="3392569"/>
+                      <a:ext cx="5334000" cy="2988208"/>
                     </a:xfrm>
                     <a:prstGeom prst="rect"/>
                     <a:ln/>
@@ -2360,14 +2788,9 @@
                 </pic:pic>
               </a:graphicData>
             </a:graphic>
-          </wp:inline>
+          </wp:anchor>
         </w:drawing>
       </w:r>
-      <w:r>
-        <w:rPr>
-          <w:rtl w:val="0"/>
-        </w:rPr>
-      </w:r>
     </w:p>
     <w:p>
       <w:pPr>
@@ -2379,19 +2802,73 @@
       </w:pPr>
       <w:r>
         <w:rPr>
-          <w:rFonts w:ascii="IBM Plex Serif" w:cs="IBM Plex Serif" w:eastAsia="IBM Plex Serif" w:hAnsi="IBM Plex Serif"/>
-          <w:b w:val="1"/>
-        </w:rPr>
+          <w:rtl w:val="0"/>
+        </w:rPr>
+      </w:r>
+    </w:p>
+    <w:p>
+      <w:pPr>
+        <w:pStyle w:val="Heading2"/>
+        <w:spacing w:line="480" w:lineRule="auto"/>
+        <w:ind w:left="0" w:firstLine="0"/>
+        <w:rPr/>
+      </w:pPr>
+      <w:bookmarkStart w:colFirst="0" w:colLast="0" w:name="_m9mqh3u16cz7" w:id="13"/>
+      <w:bookmarkEnd w:id="13"/>
+      <w:r>
+        <w:rPr>
+          <w:rtl w:val="0"/>
+        </w:rPr>
+        <w:t xml:space="preserve">2.3. </w:t>
+      </w:r>
+      <w:r>
+        <w:rPr>
+          <w:rtl w:val="0"/>
+        </w:rPr>
+        <w:t xml:space="preserve">Diagrama de Interfaz del Módulo 3: Cyclical tasks</w:t>
+      </w:r>
+    </w:p>
+    <w:p>
+      <w:pPr>
+        <w:rPr/>
+      </w:pPr>
+      <w:r>
+        <w:rPr>
+          <w:rtl w:val="0"/>
+        </w:rPr>
+        <w:t xml:space="preserve">Este módulo permite la creación de recordatorios y la automatización de tareas, mostrando notificaciones de acciones programadas.</w:t>
+      </w:r>
+    </w:p>
+    <w:p>
+      <w:pPr>
+        <w:rPr/>
+      </w:pPr>
+      <w:r>
+        <w:rPr>
+          <w:rtl w:val="0"/>
+        </w:rPr>
+      </w:r>
+    </w:p>
+    <w:p>
+      <w:pPr>
+        <w:spacing w:line="480" w:lineRule="auto"/>
+        <w:jc w:val="center"/>
+        <w:rPr>
+          <w:rFonts w:ascii="IBM Plex Serif" w:cs="IBM Plex Serif" w:eastAsia="IBM Plex Serif" w:hAnsi="IBM Plex Serif"/>
+        </w:rPr>
+      </w:pPr>
+      <w:r>
+        <w:rPr/>
         <w:drawing>
           <wp:inline distB="114300" distT="114300" distL="114300" distR="114300">
-            <wp:extent cx="5872163" cy="3306749"/>
+            <wp:extent cx="2646186" cy="3797767"/>
             <wp:effectExtent b="0" l="0" r="0" t="0"/>
-            <wp:docPr id="2" name="image1.png"/>
+            <wp:docPr id="3" name="image3.png"/>
             <a:graphic>
               <a:graphicData uri="http://schemas.openxmlformats.org/drawingml/2006/picture">
                 <pic:pic>
                   <pic:nvPicPr>
-                    <pic:cNvPr id="0" name="image1.png"/>
+                    <pic:cNvPr id="0" name="image3.png"/>
                     <pic:cNvPicPr preferRelativeResize="0"/>
                   </pic:nvPicPr>
                   <pic:blipFill>
@@ -2404,7 +2881,7 @@
                   <pic:spPr>
                     <a:xfrm>
                       <a:off x="0" y="0"/>
-                      <a:ext cx="5872163" cy="3306749"/>
+                      <a:ext cx="2646186" cy="3797767"/>
                     </a:xfrm>
                     <a:prstGeom prst="rect"/>
                     <a:ln/>
@@ -2423,87 +2900,6 @@
     </w:p>
     <w:p>
       <w:pPr>
-        <w:pStyle w:val="Heading2"/>
-        <w:spacing w:line="480" w:lineRule="auto"/>
-        <w:rPr/>
-      </w:pPr>
-      <w:bookmarkStart w:colFirst="0" w:colLast="0" w:name="_m9mqh3u16cz7" w:id="13"/>
-      <w:bookmarkEnd w:id="13"/>
-      <w:r>
-        <w:rPr>
-          <w:rtl w:val="0"/>
-        </w:rPr>
-        <w:t xml:space="preserve">Diagrama de Interfaz del Módulo 3: Cyclical tasks</w:t>
-      </w:r>
-    </w:p>
-    <w:p>
-      <w:pPr>
-        <w:spacing w:line="480" w:lineRule="auto"/>
-        <w:rPr>
-          <w:rFonts w:ascii="IBM Plex Serif" w:cs="IBM Plex Serif" w:eastAsia="IBM Plex Serif" w:hAnsi="IBM Plex Serif"/>
-        </w:rPr>
-      </w:pPr>
-      <w:r>
-        <w:rPr>
-          <w:rFonts w:ascii="IBM Plex Serif" w:cs="IBM Plex Serif" w:eastAsia="IBM Plex Serif" w:hAnsi="IBM Plex Serif"/>
-          <w:rtl w:val="0"/>
-        </w:rPr>
-        <w:tab/>
-        <w:t xml:space="preserve">Este módulo permite la creación de recordatorios y la automatización de tareas, mostrando notificaciones de acciones programadas.</w:t>
-      </w:r>
-    </w:p>
-    <w:p>
-      <w:pPr>
-        <w:spacing w:line="480" w:lineRule="auto"/>
-        <w:rPr>
-          <w:rFonts w:ascii="IBM Plex Serif" w:cs="IBM Plex Serif" w:eastAsia="IBM Plex Serif" w:hAnsi="IBM Plex Serif"/>
-        </w:rPr>
-      </w:pPr>
-      <w:r>
-        <w:rPr>
-          <w:rFonts w:ascii="IBM Plex Serif" w:cs="IBM Plex Serif" w:eastAsia="IBM Plex Serif" w:hAnsi="IBM Plex Serif"/>
-        </w:rPr>
-        <w:drawing>
-          <wp:inline distB="114300" distT="114300" distL="114300" distR="114300">
-            <wp:extent cx="6024563" cy="3472630"/>
-            <wp:effectExtent b="0" l="0" r="0" t="0"/>
-            <wp:docPr id="5" name="image3.png"/>
-            <a:graphic>
-              <a:graphicData uri="http://schemas.openxmlformats.org/drawingml/2006/picture">
-                <pic:pic>
-                  <pic:nvPicPr>
-                    <pic:cNvPr id="0" name="image3.png"/>
-                    <pic:cNvPicPr preferRelativeResize="0"/>
-                  </pic:nvPicPr>
-                  <pic:blipFill>
-                    <a:blip r:embed="rId12"/>
-                    <a:srcRect b="0" l="0" r="0" t="0"/>
-                    <a:stretch>
-                      <a:fillRect/>
-                    </a:stretch>
-                  </pic:blipFill>
-                  <pic:spPr>
-                    <a:xfrm>
-                      <a:off x="0" y="0"/>
-                      <a:ext cx="6024563" cy="3472630"/>
-                    </a:xfrm>
-                    <a:prstGeom prst="rect"/>
-                    <a:ln/>
-                  </pic:spPr>
-                </pic:pic>
-              </a:graphicData>
-            </a:graphic>
-          </wp:inline>
-        </w:drawing>
-      </w:r>
-      <w:r>
-        <w:rPr>
-          <w:rtl w:val="0"/>
-        </w:rPr>
-      </w:r>
-    </w:p>
-    <w:p>
-      <w:pPr>
         <w:spacing w:line="276" w:lineRule="auto"/>
         <w:jc w:val="both"/>
         <w:rPr>
@@ -2518,8 +2914,8 @@
       </w:r>
     </w:p>
     <w:sectPr>
-      <w:headerReference r:id="rId13" w:type="default"/>
-      <w:footerReference r:id="rId14" w:type="default"/>
+      <w:headerReference r:id="rId12" w:type="default"/>
+      <w:footerReference r:id="rId13" w:type="default"/>
       <w:pgSz w:h="16834" w:w="11909" w:orient="portrait"/>
       <w:pgMar w:bottom="1440" w:top="1440" w:left="1440" w:right="1440" w:header="720" w:footer="720"/>
       <w:pgNumType w:start="1"/>
@@ -2532,6 +2928,7 @@
 <w:ftr xmlns:mc="http://schemas.openxmlformats.org/markup-compatibility/2006" xmlns:o="urn:schemas-microsoft-com:office:office" xmlns:r="http://schemas.openxmlformats.org/officeDocument/2006/relationships" xmlns:m="http://schemas.openxmlformats.org/officeDocument/2006/math" xmlns:v="urn:schemas-microsoft-com:vml" xmlns:wp="http://schemas.openxmlformats.org/drawingml/2006/wordprocessingDrawing" xmlns:w10="urn:schemas-microsoft-com:office:word" xmlns:w="http://schemas.openxmlformats.org/wordprocessingml/2006/main" xmlns:wne="http://schemas.microsoft.com/office/word/2006/wordml" xmlns:sl="http://schemas.openxmlformats.org/schemaLibrary/2006/main" xmlns:a="http://schemas.openxmlformats.org/drawingml/2006/main" xmlns:pic="http://schemas.openxmlformats.org/drawingml/2006/picture" xmlns:c="http://schemas.openxmlformats.org/drawingml/2006/chart" xmlns:lc="http://schemas.openxmlformats.org/drawingml/2006/lockedCanvas" xmlns:dgm="http://schemas.openxmlformats.org/drawingml/2006/diagram" xmlns:wps="http://schemas.microsoft.com/office/word/2010/wordprocessingShape" xmlns:wpg="http://schemas.microsoft.com/office/word/2010/wordprocessingGroup" xmlns:w14="http://schemas.microsoft.com/office/word/2010/wordml" xmlns:w15="http://schemas.microsoft.com/office/word/2012/wordml">
   <w:p>
     <w:pPr>
+      <w:ind w:left="0" w:firstLine="0"/>
       <w:jc w:val="center"/>
       <w:rPr/>
     </w:pPr>
@@ -2559,6 +2956,7 @@
 <w:hdr xmlns:mc="http://schemas.openxmlformats.org/markup-compatibility/2006" xmlns:o="urn:schemas-microsoft-com:office:office" xmlns:r="http://schemas.openxmlformats.org/officeDocument/2006/relationships" xmlns:m="http://schemas.openxmlformats.org/officeDocument/2006/math" xmlns:v="urn:schemas-microsoft-com:vml" xmlns:wp="http://schemas.openxmlformats.org/drawingml/2006/wordprocessingDrawing" xmlns:w10="urn:schemas-microsoft-com:office:word" xmlns:w="http://schemas.openxmlformats.org/wordprocessingml/2006/main" xmlns:wne="http://schemas.microsoft.com/office/word/2006/wordml" xmlns:sl="http://schemas.openxmlformats.org/schemaLibrary/2006/main" xmlns:a="http://schemas.openxmlformats.org/drawingml/2006/main" xmlns:pic="http://schemas.openxmlformats.org/drawingml/2006/picture" xmlns:c="http://schemas.openxmlformats.org/drawingml/2006/chart" xmlns:lc="http://schemas.openxmlformats.org/drawingml/2006/lockedCanvas" xmlns:dgm="http://schemas.openxmlformats.org/drawingml/2006/diagram" xmlns:wps="http://schemas.microsoft.com/office/word/2010/wordprocessingShape" xmlns:wpg="http://schemas.microsoft.com/office/word/2010/wordprocessingGroup" xmlns:w14="http://schemas.microsoft.com/office/word/2010/wordml" xmlns:w15="http://schemas.microsoft.com/office/word/2012/wordml">
   <w:p>
     <w:pPr>
+      <w:ind w:left="0" w:firstLine="0"/>
       <w:rPr/>
     </w:pPr>
     <w:r>
@@ -2579,7 +2977,28 @@
       <w:tab/>
       <w:t xml:space="preserve"> </w:t>
       <w:tab/>
-      <w:t xml:space="preserve">         Gestión de la Configuración del Software</w:t>
+      <w:t xml:space="preserve">   Gestión de la Configuración del</w:t>
+    </w:r>
+    <w:r>
+      <w:rPr>
+        <w:b w:val="1"/>
+        <w:color w:val="d9d9d9"/>
+        <w:sz w:val="18"/>
+        <w:szCs w:val="18"/>
+        <w:rtl w:val="0"/>
+      </w:rPr>
+      <w:t xml:space="preserve"> </w:t>
+    </w:r>
+    <w:r>
+      <w:rPr>
+        <w:rFonts w:ascii="IBM Plex Serif" w:cs="IBM Plex Serif" w:eastAsia="IBM Plex Serif" w:hAnsi="IBM Plex Serif"/>
+        <w:b w:val="1"/>
+        <w:color w:val="d9d9d9"/>
+        <w:sz w:val="18"/>
+        <w:szCs w:val="18"/>
+        <w:rtl w:val="0"/>
+      </w:rPr>
+      <w:t xml:space="preserve">Software</w:t>
     </w:r>
     <w:r>
       <w:rPr>
@@ -2599,7 +3018,7 @@
   <w:docDefaults>
     <w:rPrDefault>
       <w:rPr>
-        <w:rFonts w:ascii="Arial" w:cs="Arial" w:eastAsia="Arial" w:hAnsi="Arial"/>
+        <w:rFonts w:ascii="IBM Plex Serif" w:cs="IBM Plex Serif" w:eastAsia="IBM Plex Serif" w:hAnsi="IBM Plex Serif"/>
         <w:sz w:val="22"/>
         <w:szCs w:val="22"/>
         <w:lang w:val="es_419"/>
@@ -2608,6 +3027,8 @@
     <w:pPrDefault>
       <w:pPr>
         <w:spacing w:line="276" w:lineRule="auto"/>
+        <w:ind w:firstLine="720"/>
+        <w:jc w:val="both"/>
       </w:pPr>
     </w:pPrDefault>
   </w:docDefaults>

</xml_diff>